<commit_message>
docs, test & fixed bugs.
</commit_message>
<xml_diff>
--- a/documents/Class Introduction.docx
+++ b/documents/Class Introduction.docx
@@ -45,6 +45,7 @@
     <w:p>
       <w:pPr>
         <w:numPr>
+          <w:ilvl w:val="0"/>
           <w:numId w:val="0"/>
         </w:numPr>
         <w:bidi w:val="0"/>
@@ -134,6 +135,7 @@
     <w:p>
       <w:pPr>
         <w:numPr>
+          <w:ilvl w:val="0"/>
           <w:numId w:val="0"/>
         </w:numPr>
         <w:bidi w:val="0"/>
@@ -228,6 +230,173 @@
         <w:tblW w:w="0" w:type="auto"/>
         <w:tblInd w:w="0" w:type="dxa"/>
         <w:tblBorders>
+          <w:top w:val="dashed" w:color="auto" w:sz="4" w:space="0"/>
+          <w:left w:val="dashed" w:color="auto" w:sz="4" w:space="0"/>
+          <w:bottom w:val="dashed" w:color="auto" w:sz="4" w:space="0"/>
+          <w:right w:val="dashed" w:color="auto" w:sz="4" w:space="0"/>
+          <w:insideH w:val="dashed" w:color="auto" w:sz="4" w:space="0"/>
+          <w:insideV w:val="dashed" w:color="auto" w:sz="4" w:space="0"/>
+        </w:tblBorders>
+        <w:tblLayout w:type="autofit"/>
+        <w:tblCellMar>
+          <w:top w:w="0" w:type="dxa"/>
+          <w:left w:w="108" w:type="dxa"/>
+          <w:bottom w:w="0" w:type="dxa"/>
+          <w:right w:w="108" w:type="dxa"/>
+        </w:tblCellMar>
+      </w:tblPr>
+      <w:tblGrid>
+        <w:gridCol w:w="3386"/>
+      </w:tblGrid>
+      <w:tr>
+        <w:tblPrEx>
+          <w:tblBorders>
+            <w:top w:val="dashed" w:color="auto" w:sz="4" w:space="0"/>
+            <w:left w:val="dashed" w:color="auto" w:sz="4" w:space="0"/>
+            <w:bottom w:val="dashed" w:color="auto" w:sz="4" w:space="0"/>
+            <w:right w:val="dashed" w:color="auto" w:sz="4" w:space="0"/>
+            <w:insideH w:val="dashed" w:color="auto" w:sz="4" w:space="0"/>
+            <w:insideV w:val="dashed" w:color="auto" w:sz="4" w:space="0"/>
+          </w:tblBorders>
+          <w:tblCellMar>
+            <w:top w:w="0" w:type="dxa"/>
+            <w:left w:w="108" w:type="dxa"/>
+            <w:bottom w:w="0" w:type="dxa"/>
+            <w:right w:w="108" w:type="dxa"/>
+          </w:tblCellMar>
+        </w:tblPrEx>
+        <w:tc>
+          <w:tcPr>
+            <w:tcW w:w="3386" w:type="dxa"/>
+            <w:tcBorders>
+              <w:tl2br w:val="nil"/>
+              <w:tr2bl w:val="nil"/>
+            </w:tcBorders>
+            <w:vAlign w:val="top"/>
+          </w:tcPr>
+          <w:p>
+            <w:pPr>
+              <w:numPr>
+                <w:ilvl w:val="0"/>
+                <w:numId w:val="0"/>
+              </w:numPr>
+              <w:bidi w:val="0"/>
+              <w:rPr>
+                <w:rFonts w:hint="default"/>
+                <w:vertAlign w:val="baseline"/>
+                <w:lang w:val="en-US" w:eastAsia="zh-CN"/>
+              </w:rPr>
+            </w:pPr>
+            <w:r>
+              <w:rPr>
+                <w:rFonts w:hint="eastAsia"/>
+                <w:vertAlign w:val="baseline"/>
+                <w:lang w:val="en-US" w:eastAsia="zh-CN"/>
+              </w:rPr>
+              <w:t>Interface</w:t>
+            </w:r>
+          </w:p>
+        </w:tc>
+      </w:tr>
+      <w:tr>
+        <w:tblPrEx>
+          <w:tblBorders>
+            <w:top w:val="dashed" w:color="auto" w:sz="4" w:space="0"/>
+            <w:left w:val="dashed" w:color="auto" w:sz="4" w:space="0"/>
+            <w:bottom w:val="dashed" w:color="auto" w:sz="4" w:space="0"/>
+            <w:right w:val="dashed" w:color="auto" w:sz="4" w:space="0"/>
+            <w:insideH w:val="dashed" w:color="auto" w:sz="4" w:space="0"/>
+            <w:insideV w:val="dashed" w:color="auto" w:sz="4" w:space="0"/>
+          </w:tblBorders>
+          <w:tblCellMar>
+            <w:top w:w="0" w:type="dxa"/>
+            <w:left w:w="108" w:type="dxa"/>
+            <w:bottom w:w="0" w:type="dxa"/>
+            <w:right w:w="108" w:type="dxa"/>
+          </w:tblCellMar>
+        </w:tblPrEx>
+        <w:tc>
+          <w:tcPr>
+            <w:tcW w:w="3386" w:type="dxa"/>
+            <w:tcBorders>
+              <w:tl2br w:val="nil"/>
+              <w:tr2bl w:val="nil"/>
+            </w:tcBorders>
+            <w:vAlign w:val="top"/>
+          </w:tcPr>
+          <w:p>
+            <w:pPr>
+              <w:numPr>
+                <w:ilvl w:val="0"/>
+                <w:numId w:val="0"/>
+              </w:numPr>
+              <w:bidi w:val="0"/>
+              <w:rPr>
+                <w:rFonts w:hint="eastAsia"/>
+                <w:vertAlign w:val="baseline"/>
+                <w:lang w:val="en-US" w:eastAsia="zh-CN"/>
+              </w:rPr>
+            </w:pPr>
+          </w:p>
+        </w:tc>
+      </w:tr>
+      <w:tr>
+        <w:tblPrEx>
+          <w:tblBorders>
+            <w:top w:val="dashed" w:color="auto" w:sz="4" w:space="0"/>
+            <w:left w:val="dashed" w:color="auto" w:sz="4" w:space="0"/>
+            <w:bottom w:val="dashed" w:color="auto" w:sz="4" w:space="0"/>
+            <w:right w:val="dashed" w:color="auto" w:sz="4" w:space="0"/>
+            <w:insideH w:val="dashed" w:color="auto" w:sz="4" w:space="0"/>
+            <w:insideV w:val="dashed" w:color="auto" w:sz="4" w:space="0"/>
+          </w:tblBorders>
+        </w:tblPrEx>
+        <w:tc>
+          <w:tcPr>
+            <w:tcW w:w="3386" w:type="dxa"/>
+            <w:tcBorders>
+              <w:tl2br w:val="nil"/>
+              <w:tr2bl w:val="nil"/>
+            </w:tcBorders>
+            <w:vAlign w:val="top"/>
+          </w:tcPr>
+          <w:p>
+            <w:pPr>
+              <w:numPr>
+                <w:ilvl w:val="0"/>
+                <w:numId w:val="0"/>
+              </w:numPr>
+              <w:bidi w:val="0"/>
+              <w:rPr>
+                <w:rFonts w:hint="eastAsia"/>
+                <w:vertAlign w:val="baseline"/>
+                <w:lang w:val="en-US" w:eastAsia="zh-CN"/>
+              </w:rPr>
+            </w:pPr>
+          </w:p>
+        </w:tc>
+      </w:tr>
+    </w:tbl>
+    <w:p>
+      <w:pPr>
+        <w:numPr>
+          <w:ilvl w:val="0"/>
+          <w:numId w:val="0"/>
+        </w:numPr>
+        <w:bidi w:val="0"/>
+        <w:ind w:leftChars="0"/>
+        <w:rPr>
+          <w:rFonts w:hint="eastAsia"/>
+          <w:lang w:val="en-US" w:eastAsia="zh-CN"/>
+        </w:rPr>
+      </w:pPr>
+    </w:p>
+    <w:tbl>
+      <w:tblPr>
+        <w:tblStyle w:val="7"/>
+        <w:tblW w:w="0" w:type="auto"/>
+        <w:tblInd w:w="0" w:type="dxa"/>
+        <w:tblBorders>
           <w:top w:val="single" w:color="auto" w:sz="4" w:space="0"/>
           <w:left w:val="single" w:color="auto" w:sz="4" w:space="0"/>
           <w:bottom w:val="single" w:color="auto" w:sz="4" w:space="0"/>
@@ -256,6 +425,12 @@
             <w:insideH w:val="single" w:color="auto" w:sz="4" w:space="0"/>
             <w:insideV w:val="single" w:color="auto" w:sz="4" w:space="0"/>
           </w:tblBorders>
+          <w:tblCellMar>
+            <w:top w:w="0" w:type="dxa"/>
+            <w:left w:w="108" w:type="dxa"/>
+            <w:bottom w:w="0" w:type="dxa"/>
+            <w:right w:w="108" w:type="dxa"/>
+          </w:tblCellMar>
         </w:tblPrEx>
         <w:tc>
           <w:tcPr>
@@ -280,7 +455,7 @@
                 <w:vertAlign w:val="baseline"/>
                 <w:lang w:val="en-US" w:eastAsia="zh-CN"/>
               </w:rPr>
-              <w:t>Interface</w:t>
+              <w:t>Class</w:t>
             </w:r>
           </w:p>
         </w:tc>
@@ -314,11 +489,19 @@
               </w:numPr>
               <w:bidi w:val="0"/>
               <w:rPr>
-                <w:rFonts w:hint="eastAsia"/>
-                <w:vertAlign w:val="baseline"/>
-                <w:lang w:val="en-US" w:eastAsia="zh-CN"/>
-              </w:rPr>
-            </w:pPr>
+                <w:rFonts w:hint="default"/>
+                <w:vertAlign w:val="baseline"/>
+                <w:lang w:val="en-US" w:eastAsia="zh-CN"/>
+              </w:rPr>
+            </w:pPr>
+            <w:r>
+              <w:rPr>
+                <w:rFonts w:hint="eastAsia"/>
+                <w:vertAlign w:val="baseline"/>
+                <w:lang w:val="en-US" w:eastAsia="zh-CN"/>
+              </w:rPr>
+              <w:t xml:space="preserve">   </w:t>
+            </w:r>
           </w:p>
         </w:tc>
       </w:tr>
@@ -363,6 +546,7 @@
     <w:p>
       <w:pPr>
         <w:numPr>
+          <w:ilvl w:val="0"/>
           <w:numId w:val="0"/>
         </w:numPr>
         <w:bidi w:val="0"/>
@@ -372,6 +556,175 @@
           <w:lang w:val="en-US" w:eastAsia="zh-CN"/>
         </w:rPr>
       </w:pPr>
+    </w:p>
+    <w:p>
+      <w:pPr>
+        <w:pStyle w:val="3"/>
+        <w:numPr>
+          <w:ilvl w:val="0"/>
+          <w:numId w:val="1"/>
+        </w:numPr>
+        <w:bidi w:val="0"/>
+        <w:ind w:left="425" w:leftChars="0" w:hanging="425" w:firstLineChars="0"/>
+        <w:rPr>
+          <w:rFonts w:hint="eastAsia"/>
+          <w:lang w:val="en-US" w:eastAsia="zh-CN"/>
+        </w:rPr>
+      </w:pPr>
+      <w:r>
+        <w:rPr>
+          <w:rFonts w:hint="default"/>
+          <w:lang w:val="en-CA" w:eastAsia="zh-CN"/>
+        </w:rPr>
+        <w:t>Model</w:t>
+      </w:r>
+    </w:p>
+    <w:tbl>
+      <w:tblPr>
+        <w:tblStyle w:val="7"/>
+        <w:tblpPr w:leftFromText="180" w:rightFromText="180" w:vertAnchor="text" w:horzAnchor="page" w:tblpX="3852" w:tblpY="877"/>
+        <w:tblOverlap w:val="never"/>
+        <w:tblW w:w="0" w:type="auto"/>
+        <w:tblInd w:w="0" w:type="dxa"/>
+        <w:tblBorders>
+          <w:top w:val="single" w:color="auto" w:sz="4" w:space="0"/>
+          <w:left w:val="single" w:color="auto" w:sz="4" w:space="0"/>
+          <w:bottom w:val="single" w:color="auto" w:sz="4" w:space="0"/>
+          <w:right w:val="single" w:color="auto" w:sz="4" w:space="0"/>
+          <w:insideH w:val="single" w:color="auto" w:sz="4" w:space="0"/>
+          <w:insideV w:val="single" w:color="auto" w:sz="4" w:space="0"/>
+        </w:tblBorders>
+        <w:tblLayout w:type="autofit"/>
+        <w:tblCellMar>
+          <w:top w:w="0" w:type="dxa"/>
+          <w:left w:w="108" w:type="dxa"/>
+          <w:bottom w:w="0" w:type="dxa"/>
+          <w:right w:w="108" w:type="dxa"/>
+        </w:tblCellMar>
+      </w:tblPr>
+      <w:tblGrid>
+        <w:gridCol w:w="2016"/>
+      </w:tblGrid>
+      <w:tr>
+        <w:tblPrEx>
+          <w:tblBorders>
+            <w:top w:val="single" w:color="auto" w:sz="4" w:space="0"/>
+            <w:left w:val="single" w:color="auto" w:sz="4" w:space="0"/>
+            <w:bottom w:val="single" w:color="auto" w:sz="4" w:space="0"/>
+            <w:right w:val="single" w:color="auto" w:sz="4" w:space="0"/>
+            <w:insideH w:val="single" w:color="auto" w:sz="4" w:space="0"/>
+            <w:insideV w:val="single" w:color="auto" w:sz="4" w:space="0"/>
+          </w:tblBorders>
+        </w:tblPrEx>
+        <w:tc>
+          <w:tcPr>
+            <w:tcW w:w="2016" w:type="dxa"/>
+          </w:tcPr>
+          <w:p>
+            <w:pPr>
+              <w:rPr>
+                <w:rFonts w:hint="default"/>
+                <w:vertAlign w:val="baseline"/>
+                <w:lang w:val="en-US" w:eastAsia="zh-CN"/>
+              </w:rPr>
+            </w:pPr>
+            <w:r>
+              <w:rPr>
+                <w:rFonts w:hint="eastAsia"/>
+                <w:vertAlign w:val="baseline"/>
+                <w:lang w:val="en-US" w:eastAsia="zh-CN"/>
+              </w:rPr>
+              <w:t>Game</w:t>
+            </w:r>
+          </w:p>
+        </w:tc>
+      </w:tr>
+      <w:tr>
+        <w:tblPrEx>
+          <w:tblBorders>
+            <w:top w:val="single" w:color="auto" w:sz="4" w:space="0"/>
+            <w:left w:val="single" w:color="auto" w:sz="4" w:space="0"/>
+            <w:bottom w:val="single" w:color="auto" w:sz="4" w:space="0"/>
+            <w:right w:val="single" w:color="auto" w:sz="4" w:space="0"/>
+            <w:insideH w:val="single" w:color="auto" w:sz="4" w:space="0"/>
+            <w:insideV w:val="single" w:color="auto" w:sz="4" w:space="0"/>
+          </w:tblBorders>
+          <w:tblCellMar>
+            <w:top w:w="0" w:type="dxa"/>
+            <w:left w:w="108" w:type="dxa"/>
+            <w:bottom w:w="0" w:type="dxa"/>
+            <w:right w:w="108" w:type="dxa"/>
+          </w:tblCellMar>
+        </w:tblPrEx>
+        <w:tc>
+          <w:tcPr>
+            <w:tcW w:w="2016" w:type="dxa"/>
+          </w:tcPr>
+          <w:p>
+            <w:pPr>
+              <w:rPr>
+                <w:rFonts w:hint="eastAsia"/>
+                <w:vertAlign w:val="baseline"/>
+                <w:lang w:val="en-US" w:eastAsia="zh-CN"/>
+              </w:rPr>
+            </w:pPr>
+          </w:p>
+        </w:tc>
+      </w:tr>
+      <w:tr>
+        <w:tblPrEx>
+          <w:tblBorders>
+            <w:top w:val="single" w:color="auto" w:sz="4" w:space="0"/>
+            <w:left w:val="single" w:color="auto" w:sz="4" w:space="0"/>
+            <w:bottom w:val="single" w:color="auto" w:sz="4" w:space="0"/>
+            <w:right w:val="single" w:color="auto" w:sz="4" w:space="0"/>
+            <w:insideH w:val="single" w:color="auto" w:sz="4" w:space="0"/>
+            <w:insideV w:val="single" w:color="auto" w:sz="4" w:space="0"/>
+          </w:tblBorders>
+          <w:tblCellMar>
+            <w:top w:w="0" w:type="dxa"/>
+            <w:left w:w="108" w:type="dxa"/>
+            <w:bottom w:w="0" w:type="dxa"/>
+            <w:right w:w="108" w:type="dxa"/>
+          </w:tblCellMar>
+        </w:tblPrEx>
+        <w:tc>
+          <w:tcPr>
+            <w:tcW w:w="2016" w:type="dxa"/>
+          </w:tcPr>
+          <w:p>
+            <w:pPr>
+              <w:rPr>
+                <w:rFonts w:hint="eastAsia"/>
+                <w:vertAlign w:val="baseline"/>
+                <w:lang w:val="en-US" w:eastAsia="zh-CN"/>
+              </w:rPr>
+            </w:pPr>
+          </w:p>
+        </w:tc>
+      </w:tr>
+    </w:tbl>
+    <w:p>
+      <w:pPr>
+        <w:pStyle w:val="4"/>
+        <w:numPr>
+          <w:ilvl w:val="0"/>
+          <w:numId w:val="2"/>
+        </w:numPr>
+        <w:bidi w:val="0"/>
+        <w:ind w:left="425" w:leftChars="0" w:hanging="425" w:firstLineChars="0"/>
+        <w:rPr>
+          <w:rFonts w:hint="default"/>
+          <w:lang w:val="en-US" w:eastAsia="zh-CN"/>
+        </w:rPr>
+      </w:pPr>
+      <w:r>
+        <w:rPr>
+          <w:rFonts w:hint="eastAsia"/>
+          <w:lang w:val="en-US" w:eastAsia="zh-CN"/>
+        </w:rPr>
+        <w:t>Overview</w:t>
+      </w:r>
     </w:p>
     <w:tbl>
       <w:tblPr>
@@ -393,7 +746,7 @@
         </w:tblCellMar>
       </w:tblPr>
       <w:tblGrid>
-        <w:gridCol w:w="3386"/>
+        <w:gridCol w:w="2016"/>
       </w:tblGrid>
       <w:tr>
         <w:tblPrEx>
@@ -405,34 +758,121 @@
             <w:insideH w:val="single" w:color="auto" w:sz="4" w:space="0"/>
             <w:insideV w:val="single" w:color="auto" w:sz="4" w:space="0"/>
           </w:tblBorders>
-          <w:tblCellMar>
-            <w:left w:w="108" w:type="dxa"/>
-            <w:right w:w="108" w:type="dxa"/>
-          </w:tblCellMar>
         </w:tblPrEx>
         <w:tc>
           <w:tcPr>
-            <w:tcW w:w="3386" w:type="dxa"/>
+            <w:tcW w:w="2016" w:type="dxa"/>
           </w:tcPr>
           <w:p>
             <w:pPr>
-              <w:numPr>
-                <w:numId w:val="0"/>
-              </w:numPr>
-              <w:bidi w:val="0"/>
-              <w:rPr>
-                <w:rFonts w:hint="default"/>
-                <w:vertAlign w:val="baseline"/>
-                <w:lang w:val="en-US" w:eastAsia="zh-CN"/>
-              </w:rPr>
-            </w:pPr>
-            <w:r>
-              <w:rPr>
-                <w:rFonts w:hint="eastAsia"/>
-                <w:vertAlign w:val="baseline"/>
-                <w:lang w:val="en-US" w:eastAsia="zh-CN"/>
-              </w:rPr>
-              <w:t>Class</w:t>
+              <w:rPr>
+                <w:rFonts w:hint="default"/>
+                <w:vertAlign w:val="baseline"/>
+                <w:lang w:val="en-US" w:eastAsia="zh-CN"/>
+              </w:rPr>
+            </w:pPr>
+            <w:r>
+              <w:rPr>
+                <w:rFonts w:hint="eastAsia"/>
+                <w:vertAlign w:val="baseline"/>
+                <w:lang w:val="en-US" w:eastAsia="zh-CN"/>
+              </w:rPr>
+              <w:t>Entity</w:t>
+            </w:r>
+          </w:p>
+        </w:tc>
+      </w:tr>
+      <w:tr>
+        <w:tblPrEx>
+          <w:tblBorders>
+            <w:top w:val="single" w:color="auto" w:sz="4" w:space="0"/>
+            <w:left w:val="single" w:color="auto" w:sz="4" w:space="0"/>
+            <w:bottom w:val="single" w:color="auto" w:sz="4" w:space="0"/>
+            <w:right w:val="single" w:color="auto" w:sz="4" w:space="0"/>
+            <w:insideH w:val="single" w:color="auto" w:sz="4" w:space="0"/>
+            <w:insideV w:val="single" w:color="auto" w:sz="4" w:space="0"/>
+          </w:tblBorders>
+        </w:tblPrEx>
+        <w:tc>
+          <w:tcPr>
+            <w:tcW w:w="2016" w:type="dxa"/>
+          </w:tcPr>
+          <w:p>
+            <w:pPr>
+              <w:rPr>
+                <w:rFonts w:hint="eastAsia"/>
+                <w:vertAlign w:val="baseline"/>
+                <w:lang w:val="en-US" w:eastAsia="zh-CN"/>
+              </w:rPr>
+            </w:pPr>
+            <w:r>
+              <w:rPr>
+                <w:sz w:val="21"/>
+              </w:rPr>
+              <mc:AlternateContent>
+                <mc:Choice Requires="wps">
+                  <w:drawing>
+                    <wp:anchor distT="0" distB="0" distL="114300" distR="114300" simplePos="0" relativeHeight="253768704" behindDoc="0" locked="0" layoutInCell="1" allowOverlap="1">
+                      <wp:simplePos x="0" y="0"/>
+                      <wp:positionH relativeFrom="column">
+                        <wp:posOffset>1230630</wp:posOffset>
+                      </wp:positionH>
+                      <wp:positionV relativeFrom="paragraph">
+                        <wp:posOffset>116840</wp:posOffset>
+                      </wp:positionV>
+                      <wp:extent cx="679450" cy="0"/>
+                      <wp:effectExtent l="0" t="48895" r="6350" b="52705"/>
+                      <wp:wrapNone/>
+                      <wp:docPr id="2" name="直接箭头连接符 2"/>
+                      <wp:cNvGraphicFramePr/>
+                      <a:graphic xmlns:a="http://schemas.openxmlformats.org/drawingml/2006/main">
+                        <a:graphicData uri="http://schemas.microsoft.com/office/word/2010/wordprocessingShape">
+                          <wps:wsp>
+                            <wps:cNvCnPr/>
+                            <wps:spPr>
+                              <a:xfrm flipH="1">
+                                <a:off x="1687830" y="4946650"/>
+                                <a:ext cx="679450" cy="0"/>
+                              </a:xfrm>
+                              <a:prstGeom prst="straightConnector1">
+                                <a:avLst/>
+                              </a:prstGeom>
+                              <a:ln>
+                                <a:tailEnd type="arrow"/>
+                              </a:ln>
+                            </wps:spPr>
+                            <wps:style>
+                              <a:lnRef idx="1">
+                                <a:schemeClr val="accent1"/>
+                              </a:lnRef>
+                              <a:fillRef idx="0">
+                                <a:schemeClr val="accent1"/>
+                              </a:fillRef>
+                              <a:effectRef idx="0">
+                                <a:schemeClr val="accent1"/>
+                              </a:effectRef>
+                              <a:fontRef idx="minor">
+                                <a:schemeClr val="tx1"/>
+                              </a:fontRef>
+                            </wps:style>
+                            <wps:bodyPr/>
+                          </wps:wsp>
+                        </a:graphicData>
+                      </a:graphic>
+                    </wp:anchor>
+                  </w:drawing>
+                </mc:Choice>
+                <mc:Fallback>
+                  <w:pict>
+                    <v:shape id="_x0000_s1026" o:spid="_x0000_s1026" o:spt="32" type="#_x0000_t32" style="position:absolute;left:0pt;flip:x;margin-left:96.9pt;margin-top:9.2pt;height:0pt;width:53.5pt;z-index:253768704;mso-width-relative:page;mso-height-relative:page;" filled="f" stroked="t" coordsize="21600,21600" o:gfxdata="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">
+                      <v:fill on="f" focussize="0,0"/>
+                      <v:stroke weight="0.5pt" color="#5B9BD5 [3204]" miterlimit="8" joinstyle="miter" endarrow="open"/>
+                      <v:imagedata o:title=""/>
+                      <o:lock v:ext="edit" aspectratio="f"/>
+                    </v:shape>
+                  </w:pict>
+                </mc:Fallback>
+              </mc:AlternateContent>
             </w:r>
           </w:p>
         </w:tc>
@@ -454,27 +894,312 @@
         </w:tblPrEx>
         <w:tc>
           <w:tcPr>
-            <w:tcW w:w="3386" w:type="dxa"/>
+            <w:tcW w:w="2016" w:type="dxa"/>
           </w:tcPr>
           <w:p>
             <w:pPr>
-              <w:numPr>
-                <w:numId w:val="0"/>
-              </w:numPr>
-              <w:bidi w:val="0"/>
-              <w:rPr>
-                <w:rFonts w:hint="default"/>
-                <w:vertAlign w:val="baseline"/>
-                <w:lang w:val="en-US" w:eastAsia="zh-CN"/>
-              </w:rPr>
-            </w:pPr>
-            <w:r>
-              <w:rPr>
-                <w:rFonts w:hint="eastAsia"/>
-                <w:vertAlign w:val="baseline"/>
-                <w:lang w:val="en-US" w:eastAsia="zh-CN"/>
-              </w:rPr>
-              <w:t xml:space="preserve">   </w:t>
+              <w:rPr>
+                <w:rFonts w:hint="eastAsia"/>
+                <w:vertAlign w:val="baseline"/>
+                <w:lang w:val="en-US" w:eastAsia="zh-CN"/>
+              </w:rPr>
+            </w:pPr>
+            <w:r>
+              <w:rPr>
+                <w:sz w:val="21"/>
+              </w:rPr>
+              <mc:AlternateContent>
+                <mc:Choice Requires="wps">
+                  <w:drawing>
+                    <wp:anchor distT="0" distB="0" distL="114300" distR="114300" simplePos="0" relativeHeight="253767680" behindDoc="0" locked="0" layoutInCell="1" allowOverlap="1">
+                      <wp:simplePos x="0" y="0"/>
+                      <wp:positionH relativeFrom="column">
+                        <wp:posOffset>519430</wp:posOffset>
+                      </wp:positionH>
+                      <wp:positionV relativeFrom="paragraph">
+                        <wp:posOffset>198120</wp:posOffset>
+                      </wp:positionV>
+                      <wp:extent cx="0" cy="482600"/>
+                      <wp:effectExtent l="48895" t="0" r="52705" b="0"/>
+                      <wp:wrapNone/>
+                      <wp:docPr id="1" name="直接箭头连接符 1"/>
+                      <wp:cNvGraphicFramePr/>
+                      <a:graphic xmlns:a="http://schemas.openxmlformats.org/drawingml/2006/main">
+                        <a:graphicData uri="http://schemas.microsoft.com/office/word/2010/wordprocessingShape">
+                          <wps:wsp>
+                            <wps:cNvCnPr/>
+                            <wps:spPr>
+                              <a:xfrm flipV="1">
+                                <a:off x="976630" y="5232400"/>
+                                <a:ext cx="0" cy="482600"/>
+                              </a:xfrm>
+                              <a:prstGeom prst="straightConnector1">
+                                <a:avLst/>
+                              </a:prstGeom>
+                              <a:ln>
+                                <a:tailEnd type="arrow"/>
+                              </a:ln>
+                            </wps:spPr>
+                            <wps:style>
+                              <a:lnRef idx="1">
+                                <a:schemeClr val="accent1"/>
+                              </a:lnRef>
+                              <a:fillRef idx="0">
+                                <a:schemeClr val="accent1"/>
+                              </a:fillRef>
+                              <a:effectRef idx="0">
+                                <a:schemeClr val="accent1"/>
+                              </a:effectRef>
+                              <a:fontRef idx="minor">
+                                <a:schemeClr val="tx1"/>
+                              </a:fontRef>
+                            </wps:style>
+                            <wps:bodyPr/>
+                          </wps:wsp>
+                        </a:graphicData>
+                      </a:graphic>
+                    </wp:anchor>
+                  </w:drawing>
+                </mc:Choice>
+                <mc:Fallback>
+                  <w:pict>
+                    <v:shape id="_x0000_s1026" o:spid="_x0000_s1026" o:spt="32" type="#_x0000_t32" style="position:absolute;left:0pt;flip:y;margin-left:40.9pt;margin-top:15.6pt;height:38pt;width:0pt;z-index:253767680;mso-width-relative:page;mso-height-relative:page;" filled="f" stroked="t" coordsize="21600,21600" o:gfxdata="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">
+                      <v:fill on="f" focussize="0,0"/>
+                      <v:stroke weight="0.5pt" color="#5B9BD5 [3204]" miterlimit="8" joinstyle="miter" endarrow="open"/>
+                      <v:imagedata o:title=""/>
+                      <o:lock v:ext="edit" aspectratio="f"/>
+                    </v:shape>
+                  </w:pict>
+                </mc:Fallback>
+              </mc:AlternateContent>
+            </w:r>
+          </w:p>
+        </w:tc>
+      </w:tr>
+    </w:tbl>
+    <w:tbl>
+      <w:tblPr>
+        <w:tblStyle w:val="7"/>
+        <w:tblpPr w:leftFromText="180" w:rightFromText="180" w:vertAnchor="text" w:horzAnchor="page" w:tblpX="7812" w:tblpY="163"/>
+        <w:tblOverlap w:val="never"/>
+        <w:tblW w:w="0" w:type="auto"/>
+        <w:tblInd w:w="0" w:type="dxa"/>
+        <w:tblBorders>
+          <w:top w:val="dashed" w:color="auto" w:sz="4" w:space="0"/>
+          <w:left w:val="dashed" w:color="auto" w:sz="4" w:space="0"/>
+          <w:bottom w:val="dashed" w:color="auto" w:sz="4" w:space="0"/>
+          <w:right w:val="dashed" w:color="auto" w:sz="4" w:space="0"/>
+          <w:insideH w:val="dashed" w:color="auto" w:sz="4" w:space="0"/>
+          <w:insideV w:val="dashed" w:color="auto" w:sz="4" w:space="0"/>
+        </w:tblBorders>
+        <w:tblLayout w:type="autofit"/>
+        <w:tblCellMar>
+          <w:top w:w="0" w:type="dxa"/>
+          <w:left w:w="108" w:type="dxa"/>
+          <w:bottom w:w="0" w:type="dxa"/>
+          <w:right w:w="108" w:type="dxa"/>
+        </w:tblCellMar>
+      </w:tblPr>
+      <w:tblGrid>
+        <w:gridCol w:w="2016"/>
+      </w:tblGrid>
+      <w:tr>
+        <w:tblPrEx>
+          <w:tblBorders>
+            <w:top w:val="dashed" w:color="auto" w:sz="4" w:space="0"/>
+            <w:left w:val="dashed" w:color="auto" w:sz="4" w:space="0"/>
+            <w:bottom w:val="dashed" w:color="auto" w:sz="4" w:space="0"/>
+            <w:right w:val="dashed" w:color="auto" w:sz="4" w:space="0"/>
+            <w:insideH w:val="dashed" w:color="auto" w:sz="4" w:space="0"/>
+            <w:insideV w:val="dashed" w:color="auto" w:sz="4" w:space="0"/>
+          </w:tblBorders>
+          <w:tblCellMar>
+            <w:top w:w="0" w:type="dxa"/>
+            <w:left w:w="108" w:type="dxa"/>
+            <w:bottom w:w="0" w:type="dxa"/>
+            <w:right w:w="108" w:type="dxa"/>
+          </w:tblCellMar>
+        </w:tblPrEx>
+        <w:tc>
+          <w:tcPr>
+            <w:tcW w:w="2016" w:type="dxa"/>
+            <w:tcBorders>
+              <w:tl2br w:val="nil"/>
+              <w:tr2bl w:val="nil"/>
+            </w:tcBorders>
+            <w:vAlign w:val="top"/>
+          </w:tcPr>
+          <w:p>
+            <w:pPr>
+              <w:rPr>
+                <w:rFonts w:hint="default"/>
+                <w:vertAlign w:val="baseline"/>
+                <w:lang w:val="en-US" w:eastAsia="zh-CN"/>
+              </w:rPr>
+            </w:pPr>
+            <w:r>
+              <w:rPr>
+                <w:rFonts w:hint="eastAsia"/>
+                <w:vertAlign w:val="baseline"/>
+                <w:lang w:val="en-US" w:eastAsia="zh-CN"/>
+              </w:rPr>
+              <w:t>Const</w:t>
+            </w:r>
+          </w:p>
+        </w:tc>
+      </w:tr>
+      <w:tr>
+        <w:tblPrEx>
+          <w:tblBorders>
+            <w:top w:val="dashed" w:color="auto" w:sz="4" w:space="0"/>
+            <w:left w:val="dashed" w:color="auto" w:sz="4" w:space="0"/>
+            <w:bottom w:val="dashed" w:color="auto" w:sz="4" w:space="0"/>
+            <w:right w:val="dashed" w:color="auto" w:sz="4" w:space="0"/>
+            <w:insideH w:val="dashed" w:color="auto" w:sz="4" w:space="0"/>
+            <w:insideV w:val="dashed" w:color="auto" w:sz="4" w:space="0"/>
+          </w:tblBorders>
+          <w:tblCellMar>
+            <w:top w:w="0" w:type="dxa"/>
+            <w:left w:w="108" w:type="dxa"/>
+            <w:bottom w:w="0" w:type="dxa"/>
+            <w:right w:w="108" w:type="dxa"/>
+          </w:tblCellMar>
+        </w:tblPrEx>
+        <w:tc>
+          <w:tcPr>
+            <w:tcW w:w="2016" w:type="dxa"/>
+            <w:tcBorders>
+              <w:tl2br w:val="nil"/>
+              <w:tr2bl w:val="nil"/>
+            </w:tcBorders>
+            <w:vAlign w:val="top"/>
+          </w:tcPr>
+          <w:p>
+            <w:pPr>
+              <w:rPr>
+                <w:rFonts w:hint="eastAsia"/>
+                <w:vertAlign w:val="baseline"/>
+                <w:lang w:val="en-US" w:eastAsia="zh-CN"/>
+              </w:rPr>
+            </w:pPr>
+          </w:p>
+        </w:tc>
+      </w:tr>
+      <w:tr>
+        <w:tblPrEx>
+          <w:tblBorders>
+            <w:top w:val="dashed" w:color="auto" w:sz="4" w:space="0"/>
+            <w:left w:val="dashed" w:color="auto" w:sz="4" w:space="0"/>
+            <w:bottom w:val="dashed" w:color="auto" w:sz="4" w:space="0"/>
+            <w:right w:val="dashed" w:color="auto" w:sz="4" w:space="0"/>
+            <w:insideH w:val="dashed" w:color="auto" w:sz="4" w:space="0"/>
+            <w:insideV w:val="dashed" w:color="auto" w:sz="4" w:space="0"/>
+          </w:tblBorders>
+          <w:tblCellMar>
+            <w:top w:w="0" w:type="dxa"/>
+            <w:left w:w="108" w:type="dxa"/>
+            <w:bottom w:w="0" w:type="dxa"/>
+            <w:right w:w="108" w:type="dxa"/>
+          </w:tblCellMar>
+        </w:tblPrEx>
+        <w:tc>
+          <w:tcPr>
+            <w:tcW w:w="2016" w:type="dxa"/>
+            <w:tcBorders>
+              <w:tl2br w:val="nil"/>
+              <w:tr2bl w:val="nil"/>
+            </w:tcBorders>
+            <w:vAlign w:val="top"/>
+          </w:tcPr>
+          <w:p>
+            <w:pPr>
+              <w:rPr>
+                <w:rFonts w:hint="eastAsia"/>
+                <w:vertAlign w:val="baseline"/>
+                <w:lang w:val="en-US" w:eastAsia="zh-CN"/>
+              </w:rPr>
+            </w:pPr>
+          </w:p>
+        </w:tc>
+      </w:tr>
+    </w:tbl>
+    <w:p>
+      <w:pPr>
+        <w:rPr>
+          <w:rFonts w:hint="default"/>
+          <w:lang w:val="en-US" w:eastAsia="zh-CN"/>
+        </w:rPr>
+      </w:pPr>
+      <w:r>
+        <w:rPr>
+          <w:rFonts w:hint="eastAsia"/>
+          <w:lang w:val="en-US" w:eastAsia="zh-CN"/>
+        </w:rPr>
+        <w:t xml:space="preserve">                  </w:t>
+      </w:r>
+    </w:p>
+    <w:tbl>
+      <w:tblPr>
+        <w:tblStyle w:val="7"/>
+        <w:tblpPr w:leftFromText="180" w:rightFromText="180" w:vertAnchor="text" w:horzAnchor="page" w:tblpX="742" w:tblpY="452"/>
+        <w:tblOverlap w:val="never"/>
+        <w:tblW w:w="0" w:type="auto"/>
+        <w:tblInd w:w="0" w:type="dxa"/>
+        <w:tblBorders>
+          <w:top w:val="single" w:color="auto" w:sz="4" w:space="0"/>
+          <w:left w:val="single" w:color="auto" w:sz="4" w:space="0"/>
+          <w:bottom w:val="single" w:color="auto" w:sz="4" w:space="0"/>
+          <w:right w:val="single" w:color="auto" w:sz="4" w:space="0"/>
+          <w:insideH w:val="single" w:color="auto" w:sz="4" w:space="0"/>
+          <w:insideV w:val="single" w:color="auto" w:sz="4" w:space="0"/>
+        </w:tblBorders>
+        <w:tblLayout w:type="autofit"/>
+        <w:tblCellMar>
+          <w:top w:w="0" w:type="dxa"/>
+          <w:left w:w="108" w:type="dxa"/>
+          <w:bottom w:w="0" w:type="dxa"/>
+          <w:right w:w="108" w:type="dxa"/>
+        </w:tblCellMar>
+      </w:tblPr>
+      <w:tblGrid>
+        <w:gridCol w:w="2016"/>
+      </w:tblGrid>
+      <w:tr>
+        <w:tblPrEx>
+          <w:tblBorders>
+            <w:top w:val="single" w:color="auto" w:sz="4" w:space="0"/>
+            <w:left w:val="single" w:color="auto" w:sz="4" w:space="0"/>
+            <w:bottom w:val="single" w:color="auto" w:sz="4" w:space="0"/>
+            <w:right w:val="single" w:color="auto" w:sz="4" w:space="0"/>
+            <w:insideH w:val="single" w:color="auto" w:sz="4" w:space="0"/>
+            <w:insideV w:val="single" w:color="auto" w:sz="4" w:space="0"/>
+          </w:tblBorders>
+          <w:tblCellMar>
+            <w:top w:w="0" w:type="dxa"/>
+            <w:left w:w="108" w:type="dxa"/>
+            <w:bottom w:w="0" w:type="dxa"/>
+            <w:right w:w="108" w:type="dxa"/>
+          </w:tblCellMar>
+        </w:tblPrEx>
+        <w:tc>
+          <w:tcPr>
+            <w:tcW w:w="2016" w:type="dxa"/>
+          </w:tcPr>
+          <w:p>
+            <w:pPr>
+              <w:rPr>
+                <w:rFonts w:hint="default"/>
+                <w:vertAlign w:val="baseline"/>
+                <w:lang w:val="en-US" w:eastAsia="zh-CN"/>
+              </w:rPr>
+            </w:pPr>
+            <w:r>
+              <w:rPr>
+                <w:rFonts w:hint="eastAsia"/>
+                <w:vertAlign w:val="baseline"/>
+                <w:lang w:val="en-US" w:eastAsia="zh-CN"/>
+              </w:rPr>
+              <w:t>Participant</w:t>
             </w:r>
           </w:p>
         </w:tc>
@@ -490,20 +1215,119 @@
             <w:insideV w:val="single" w:color="auto" w:sz="4" w:space="0"/>
           </w:tblBorders>
           <w:tblCellMar>
+            <w:top w:w="0" w:type="dxa"/>
             <w:left w:w="108" w:type="dxa"/>
+            <w:bottom w:w="0" w:type="dxa"/>
             <w:right w:w="108" w:type="dxa"/>
           </w:tblCellMar>
         </w:tblPrEx>
         <w:tc>
           <w:tcPr>
-            <w:tcW w:w="3386" w:type="dxa"/>
+            <w:tcW w:w="2016" w:type="dxa"/>
           </w:tcPr>
           <w:p>
             <w:pPr>
-              <w:numPr>
-                <w:numId w:val="0"/>
-              </w:numPr>
-              <w:bidi w:val="0"/>
+              <w:rPr>
+                <w:rFonts w:hint="eastAsia"/>
+                <w:vertAlign w:val="baseline"/>
+                <w:lang w:val="en-US" w:eastAsia="zh-CN"/>
+              </w:rPr>
+            </w:pPr>
+            <w:r>
+              <w:rPr>
+                <w:sz w:val="21"/>
+              </w:rPr>
+              <mc:AlternateContent>
+                <mc:Choice Requires="wps">
+                  <w:drawing>
+                    <wp:anchor distT="0" distB="0" distL="114300" distR="114300" simplePos="0" relativeHeight="253770752" behindDoc="0" locked="0" layoutInCell="1" allowOverlap="1">
+                      <wp:simplePos x="0" y="0"/>
+                      <wp:positionH relativeFrom="column">
+                        <wp:posOffset>1198245</wp:posOffset>
+                      </wp:positionH>
+                      <wp:positionV relativeFrom="paragraph">
+                        <wp:posOffset>71755</wp:posOffset>
+                      </wp:positionV>
+                      <wp:extent cx="666750" cy="0"/>
+                      <wp:effectExtent l="0" t="48895" r="6350" b="52705"/>
+                      <wp:wrapNone/>
+                      <wp:docPr id="34" name="直接箭头连接符 34"/>
+                      <wp:cNvGraphicFramePr/>
+                      <a:graphic xmlns:a="http://schemas.openxmlformats.org/drawingml/2006/main">
+                        <a:graphicData uri="http://schemas.microsoft.com/office/word/2010/wordprocessingShape">
+                          <wps:wsp>
+                            <wps:cNvCnPr/>
+                            <wps:spPr>
+                              <a:xfrm flipH="1">
+                                <a:off x="1668780" y="6007100"/>
+                                <a:ext cx="666750" cy="0"/>
+                              </a:xfrm>
+                              <a:prstGeom prst="straightConnector1">
+                                <a:avLst/>
+                              </a:prstGeom>
+                              <a:ln>
+                                <a:tailEnd type="arrow"/>
+                              </a:ln>
+                            </wps:spPr>
+                            <wps:style>
+                              <a:lnRef idx="1">
+                                <a:schemeClr val="accent1"/>
+                              </a:lnRef>
+                              <a:fillRef idx="0">
+                                <a:schemeClr val="accent1"/>
+                              </a:fillRef>
+                              <a:effectRef idx="0">
+                                <a:schemeClr val="accent1"/>
+                              </a:effectRef>
+                              <a:fontRef idx="minor">
+                                <a:schemeClr val="tx1"/>
+                              </a:fontRef>
+                            </wps:style>
+                            <wps:bodyPr/>
+                          </wps:wsp>
+                        </a:graphicData>
+                      </a:graphic>
+                    </wp:anchor>
+                  </w:drawing>
+                </mc:Choice>
+                <mc:Fallback>
+                  <w:pict>
+                    <v:shape id="_x0000_s1026" o:spid="_x0000_s1026" o:spt="32" type="#_x0000_t32" style="position:absolute;left:0pt;flip:x;margin-left:94.35pt;margin-top:5.65pt;height:0pt;width:52.5pt;z-index:253770752;mso-width-relative:page;mso-height-relative:page;" filled="f" stroked="t" coordsize="21600,21600" o:gfxdata="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">
+                      <v:fill on="f" focussize="0,0"/>
+                      <v:stroke weight="0.5pt" color="#5B9BD5 [3204]" miterlimit="8" joinstyle="miter" endarrow="open"/>
+                      <v:imagedata o:title=""/>
+                      <o:lock v:ext="edit" aspectratio="f"/>
+                    </v:shape>
+                  </w:pict>
+                </mc:Fallback>
+              </mc:AlternateContent>
+            </w:r>
+          </w:p>
+        </w:tc>
+      </w:tr>
+      <w:tr>
+        <w:tblPrEx>
+          <w:tblBorders>
+            <w:top w:val="single" w:color="auto" w:sz="4" w:space="0"/>
+            <w:left w:val="single" w:color="auto" w:sz="4" w:space="0"/>
+            <w:bottom w:val="single" w:color="auto" w:sz="4" w:space="0"/>
+            <w:right w:val="single" w:color="auto" w:sz="4" w:space="0"/>
+            <w:insideH w:val="single" w:color="auto" w:sz="4" w:space="0"/>
+            <w:insideV w:val="single" w:color="auto" w:sz="4" w:space="0"/>
+          </w:tblBorders>
+          <w:tblCellMar>
+            <w:top w:w="0" w:type="dxa"/>
+            <w:left w:w="108" w:type="dxa"/>
+            <w:bottom w:w="0" w:type="dxa"/>
+            <w:right w:w="108" w:type="dxa"/>
+          </w:tblCellMar>
+        </w:tblPrEx>
+        <w:tc>
+          <w:tcPr>
+            <w:tcW w:w="2016" w:type="dxa"/>
+          </w:tcPr>
+          <w:p>
+            <w:pPr>
               <w:rPr>
                 <w:rFonts w:hint="eastAsia"/>
                 <w:vertAlign w:val="baseline"/>
@@ -516,11 +1340,149 @@
     </w:tbl>
     <w:p>
       <w:pPr>
-        <w:numPr>
-          <w:numId w:val="0"/>
-        </w:numPr>
-        <w:bidi w:val="0"/>
-        <w:ind w:leftChars="0"/>
+        <w:rPr>
+          <w:rFonts w:hint="default"/>
+          <w:lang w:val="en-US" w:eastAsia="zh-CN"/>
+        </w:rPr>
+      </w:pPr>
+    </w:p>
+    <w:tbl>
+      <w:tblPr>
+        <w:tblStyle w:val="7"/>
+        <w:tblpPr w:leftFromText="180" w:rightFromText="180" w:vertAnchor="text" w:horzAnchor="page" w:tblpX="3842" w:tblpY="103"/>
+        <w:tblOverlap w:val="never"/>
+        <w:tblW w:w="0" w:type="auto"/>
+        <w:tblInd w:w="0" w:type="dxa"/>
+        <w:tblBorders>
+          <w:top w:val="single" w:color="auto" w:sz="4" w:space="0"/>
+          <w:left w:val="single" w:color="auto" w:sz="4" w:space="0"/>
+          <w:bottom w:val="single" w:color="auto" w:sz="4" w:space="0"/>
+          <w:right w:val="single" w:color="auto" w:sz="4" w:space="0"/>
+          <w:insideH w:val="single" w:color="auto" w:sz="4" w:space="0"/>
+          <w:insideV w:val="single" w:color="auto" w:sz="4" w:space="0"/>
+        </w:tblBorders>
+        <w:tblLayout w:type="autofit"/>
+        <w:tblCellMar>
+          <w:top w:w="0" w:type="dxa"/>
+          <w:left w:w="108" w:type="dxa"/>
+          <w:bottom w:w="0" w:type="dxa"/>
+          <w:right w:w="108" w:type="dxa"/>
+        </w:tblCellMar>
+      </w:tblPr>
+      <w:tblGrid>
+        <w:gridCol w:w="2016"/>
+      </w:tblGrid>
+      <w:tr>
+        <w:tblPrEx>
+          <w:tblBorders>
+            <w:top w:val="single" w:color="auto" w:sz="4" w:space="0"/>
+            <w:left w:val="single" w:color="auto" w:sz="4" w:space="0"/>
+            <w:bottom w:val="single" w:color="auto" w:sz="4" w:space="0"/>
+            <w:right w:val="single" w:color="auto" w:sz="4" w:space="0"/>
+            <w:insideH w:val="single" w:color="auto" w:sz="4" w:space="0"/>
+            <w:insideV w:val="single" w:color="auto" w:sz="4" w:space="0"/>
+          </w:tblBorders>
+        </w:tblPrEx>
+        <w:tc>
+          <w:tcPr>
+            <w:tcW w:w="2016" w:type="dxa"/>
+          </w:tcPr>
+          <w:p>
+            <w:pPr>
+              <w:rPr>
+                <w:rFonts w:hint="default"/>
+                <w:vertAlign w:val="baseline"/>
+                <w:lang w:val="en-US" w:eastAsia="zh-CN"/>
+              </w:rPr>
+            </w:pPr>
+            <w:r>
+              <w:rPr>
+                <w:rFonts w:hint="eastAsia"/>
+                <w:vertAlign w:val="baseline"/>
+                <w:lang w:val="en-US" w:eastAsia="zh-CN"/>
+              </w:rPr>
+              <w:t>Team</w:t>
+            </w:r>
+          </w:p>
+        </w:tc>
+      </w:tr>
+      <w:tr>
+        <w:tblPrEx>
+          <w:tblBorders>
+            <w:top w:val="single" w:color="auto" w:sz="4" w:space="0"/>
+            <w:left w:val="single" w:color="auto" w:sz="4" w:space="0"/>
+            <w:bottom w:val="single" w:color="auto" w:sz="4" w:space="0"/>
+            <w:right w:val="single" w:color="auto" w:sz="4" w:space="0"/>
+            <w:insideH w:val="single" w:color="auto" w:sz="4" w:space="0"/>
+            <w:insideV w:val="single" w:color="auto" w:sz="4" w:space="0"/>
+          </w:tblBorders>
+          <w:tblCellMar>
+            <w:top w:w="0" w:type="dxa"/>
+            <w:left w:w="108" w:type="dxa"/>
+            <w:bottom w:w="0" w:type="dxa"/>
+            <w:right w:w="108" w:type="dxa"/>
+          </w:tblCellMar>
+        </w:tblPrEx>
+        <w:tc>
+          <w:tcPr>
+            <w:tcW w:w="2016" w:type="dxa"/>
+          </w:tcPr>
+          <w:p>
+            <w:pPr>
+              <w:rPr>
+                <w:rFonts w:hint="eastAsia"/>
+                <w:vertAlign w:val="baseline"/>
+                <w:lang w:val="en-US" w:eastAsia="zh-CN"/>
+              </w:rPr>
+            </w:pPr>
+          </w:p>
+        </w:tc>
+      </w:tr>
+      <w:tr>
+        <w:tblPrEx>
+          <w:tblBorders>
+            <w:top w:val="single" w:color="auto" w:sz="4" w:space="0"/>
+            <w:left w:val="single" w:color="auto" w:sz="4" w:space="0"/>
+            <w:bottom w:val="single" w:color="auto" w:sz="4" w:space="0"/>
+            <w:right w:val="single" w:color="auto" w:sz="4" w:space="0"/>
+            <w:insideH w:val="single" w:color="auto" w:sz="4" w:space="0"/>
+            <w:insideV w:val="single" w:color="auto" w:sz="4" w:space="0"/>
+          </w:tblBorders>
+        </w:tblPrEx>
+        <w:tc>
+          <w:tcPr>
+            <w:tcW w:w="2016" w:type="dxa"/>
+          </w:tcPr>
+          <w:p>
+            <w:pPr>
+              <w:rPr>
+                <w:rFonts w:hint="eastAsia"/>
+                <w:vertAlign w:val="baseline"/>
+                <w:lang w:val="en-US" w:eastAsia="zh-CN"/>
+              </w:rPr>
+            </w:pPr>
+          </w:p>
+        </w:tc>
+      </w:tr>
+    </w:tbl>
+    <w:p>
+      <w:pPr>
+        <w:rPr>
+          <w:rFonts w:hint="default"/>
+          <w:lang w:val="en-US" w:eastAsia="zh-CN"/>
+        </w:rPr>
+      </w:pPr>
+    </w:p>
+    <w:p>
+      <w:pPr>
+        <w:rPr>
+          <w:rFonts w:hint="default"/>
+          <w:lang w:val="en-US" w:eastAsia="zh-CN"/>
+        </w:rPr>
+      </w:pPr>
+    </w:p>
+    <w:p>
+      <w:pPr>
         <w:rPr>
           <w:rFonts w:hint="eastAsia"/>
           <w:lang w:val="en-US" w:eastAsia="zh-CN"/>
@@ -529,123 +1491,561 @@
     </w:p>
     <w:p>
       <w:pPr>
-        <w:pStyle w:val="3"/>
-        <w:numPr>
-          <w:ilvl w:val="0"/>
-          <w:numId w:val="1"/>
-        </w:numPr>
-        <w:bidi w:val="0"/>
-        <w:ind w:left="425" w:leftChars="0" w:hanging="425" w:firstLineChars="0"/>
         <w:rPr>
           <w:rFonts w:hint="eastAsia"/>
           <w:lang w:val="en-US" w:eastAsia="zh-CN"/>
         </w:rPr>
       </w:pPr>
+      <w:r>
+        <w:rPr>
+          <w:sz w:val="21"/>
+        </w:rPr>
+        <mc:AlternateContent>
+          <mc:Choice Requires="wps">
+            <w:drawing>
+              <wp:anchor distT="0" distB="0" distL="114300" distR="114300" simplePos="0" relativeHeight="253769728" behindDoc="0" locked="0" layoutInCell="1" allowOverlap="1">
+                <wp:simplePos x="0" y="0"/>
+                <wp:positionH relativeFrom="column">
+                  <wp:posOffset>-835660</wp:posOffset>
+                </wp:positionH>
+                <wp:positionV relativeFrom="paragraph">
+                  <wp:posOffset>165100</wp:posOffset>
+                </wp:positionV>
+                <wp:extent cx="6350" cy="463550"/>
+                <wp:effectExtent l="48260" t="0" r="46990" b="6350"/>
+                <wp:wrapNone/>
+                <wp:docPr id="3" name="直接箭头连接符 3"/>
+                <wp:cNvGraphicFramePr/>
+                <a:graphic xmlns:a="http://schemas.openxmlformats.org/drawingml/2006/main">
+                  <a:graphicData uri="http://schemas.microsoft.com/office/word/2010/wordprocessingShape">
+                    <wps:wsp>
+                      <wps:cNvCnPr/>
+                      <wps:spPr>
+                        <a:xfrm flipH="1" flipV="1">
+                          <a:off x="900430" y="6394450"/>
+                          <a:ext cx="6350" cy="463550"/>
+                        </a:xfrm>
+                        <a:prstGeom prst="straightConnector1">
+                          <a:avLst/>
+                        </a:prstGeom>
+                        <a:ln>
+                          <a:tailEnd type="arrow"/>
+                        </a:ln>
+                      </wps:spPr>
+                      <wps:style>
+                        <a:lnRef idx="1">
+                          <a:schemeClr val="accent1"/>
+                        </a:lnRef>
+                        <a:fillRef idx="0">
+                          <a:schemeClr val="accent1"/>
+                        </a:fillRef>
+                        <a:effectRef idx="0">
+                          <a:schemeClr val="accent1"/>
+                        </a:effectRef>
+                        <a:fontRef idx="minor">
+                          <a:schemeClr val="tx1"/>
+                        </a:fontRef>
+                      </wps:style>
+                      <wps:bodyPr/>
+                    </wps:wsp>
+                  </a:graphicData>
+                </a:graphic>
+              </wp:anchor>
+            </w:drawing>
+          </mc:Choice>
+          <mc:Fallback>
+            <w:pict>
+              <v:shape id="_x0000_s1026" o:spid="_x0000_s1026" o:spt="32" type="#_x0000_t32" style="position:absolute;left:0pt;flip:x y;margin-left:-65.8pt;margin-top:13pt;height:36.5pt;width:0.5pt;z-index:253769728;mso-width-relative:page;mso-height-relative:page;" filled="f" stroked="t" coordsize="21600,21600" o:gfxdata="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">
+                <v:fill on="f" focussize="0,0"/>
+                <v:stroke weight="0.5pt" color="#5B9BD5 [3204]" miterlimit="8" joinstyle="miter" endarrow="open"/>
+                <v:imagedata o:title=""/>
+                <o:lock v:ext="edit" aspectratio="f"/>
+              </v:shape>
+            </w:pict>
+          </mc:Fallback>
+        </mc:AlternateContent>
+      </w:r>
+    </w:p>
+    <w:p>
+      <w:pPr>
+        <w:rPr>
+          <w:rFonts w:hint="eastAsia"/>
+          <w:lang w:val="en-US" w:eastAsia="zh-CN"/>
+        </w:rPr>
+      </w:pPr>
+    </w:p>
+    <w:tbl>
+      <w:tblPr>
+        <w:tblStyle w:val="7"/>
+        <w:tblpPr w:leftFromText="180" w:rightFromText="180" w:vertAnchor="text" w:horzAnchor="page" w:tblpX="772" w:tblpY="373"/>
+        <w:tblOverlap w:val="never"/>
+        <w:tblW w:w="0" w:type="auto"/>
+        <w:tblInd w:w="0" w:type="dxa"/>
+        <w:tblBorders>
+          <w:top w:val="single" w:color="auto" w:sz="4" w:space="0"/>
+          <w:left w:val="single" w:color="auto" w:sz="4" w:space="0"/>
+          <w:bottom w:val="single" w:color="auto" w:sz="4" w:space="0"/>
+          <w:right w:val="single" w:color="auto" w:sz="4" w:space="0"/>
+          <w:insideH w:val="single" w:color="auto" w:sz="4" w:space="0"/>
+          <w:insideV w:val="single" w:color="auto" w:sz="4" w:space="0"/>
+        </w:tblBorders>
+        <w:tblLayout w:type="autofit"/>
+        <w:tblCellMar>
+          <w:top w:w="0" w:type="dxa"/>
+          <w:left w:w="108" w:type="dxa"/>
+          <w:bottom w:w="0" w:type="dxa"/>
+          <w:right w:w="108" w:type="dxa"/>
+        </w:tblCellMar>
+      </w:tblPr>
+      <w:tblGrid>
+        <w:gridCol w:w="2016"/>
+      </w:tblGrid>
+      <w:tr>
+        <w:tblPrEx>
+          <w:tblBorders>
+            <w:top w:val="single" w:color="auto" w:sz="4" w:space="0"/>
+            <w:left w:val="single" w:color="auto" w:sz="4" w:space="0"/>
+            <w:bottom w:val="single" w:color="auto" w:sz="4" w:space="0"/>
+            <w:right w:val="single" w:color="auto" w:sz="4" w:space="0"/>
+            <w:insideH w:val="single" w:color="auto" w:sz="4" w:space="0"/>
+            <w:insideV w:val="single" w:color="auto" w:sz="4" w:space="0"/>
+          </w:tblBorders>
+          <w:tblCellMar>
+            <w:top w:w="0" w:type="dxa"/>
+            <w:left w:w="108" w:type="dxa"/>
+            <w:bottom w:w="0" w:type="dxa"/>
+            <w:right w:w="108" w:type="dxa"/>
+          </w:tblCellMar>
+        </w:tblPrEx>
+        <w:tc>
+          <w:tcPr>
+            <w:tcW w:w="2016" w:type="dxa"/>
+          </w:tcPr>
+          <w:p>
+            <w:pPr>
+              <w:rPr>
+                <w:rFonts w:hint="default"/>
+                <w:vertAlign w:val="baseline"/>
+                <w:lang w:val="en-US" w:eastAsia="zh-CN"/>
+              </w:rPr>
+            </w:pPr>
+            <w:r>
+              <w:rPr>
+                <w:rFonts w:hint="eastAsia"/>
+                <w:vertAlign w:val="baseline"/>
+                <w:lang w:val="en-US" w:eastAsia="zh-CN"/>
+              </w:rPr>
+              <w:t>Person</w:t>
+            </w:r>
+          </w:p>
+        </w:tc>
+      </w:tr>
+      <w:tr>
+        <w:tblPrEx>
+          <w:tblBorders>
+            <w:top w:val="single" w:color="auto" w:sz="4" w:space="0"/>
+            <w:left w:val="single" w:color="auto" w:sz="4" w:space="0"/>
+            <w:bottom w:val="single" w:color="auto" w:sz="4" w:space="0"/>
+            <w:right w:val="single" w:color="auto" w:sz="4" w:space="0"/>
+            <w:insideH w:val="single" w:color="auto" w:sz="4" w:space="0"/>
+            <w:insideV w:val="single" w:color="auto" w:sz="4" w:space="0"/>
+          </w:tblBorders>
+          <w:tblCellMar>
+            <w:top w:w="0" w:type="dxa"/>
+            <w:left w:w="108" w:type="dxa"/>
+            <w:bottom w:w="0" w:type="dxa"/>
+            <w:right w:w="108" w:type="dxa"/>
+          </w:tblCellMar>
+        </w:tblPrEx>
+        <w:tc>
+          <w:tcPr>
+            <w:tcW w:w="2016" w:type="dxa"/>
+          </w:tcPr>
+          <w:p>
+            <w:pPr>
+              <w:rPr>
+                <w:rFonts w:hint="eastAsia"/>
+                <w:vertAlign w:val="baseline"/>
+                <w:lang w:val="en-US" w:eastAsia="zh-CN"/>
+              </w:rPr>
+            </w:pPr>
+            <w:r>
+              <w:rPr>
+                <w:sz w:val="21"/>
+              </w:rPr>
+              <mc:AlternateContent>
+                <mc:Choice Requires="wps">
+                  <w:drawing>
+                    <wp:anchor distT="0" distB="0" distL="114300" distR="114300" simplePos="0" relativeHeight="253771776" behindDoc="0" locked="0" layoutInCell="1" allowOverlap="1">
+                      <wp:simplePos x="0" y="0"/>
+                      <wp:positionH relativeFrom="column">
+                        <wp:posOffset>1217295</wp:posOffset>
+                      </wp:positionH>
+                      <wp:positionV relativeFrom="paragraph">
+                        <wp:posOffset>75565</wp:posOffset>
+                      </wp:positionV>
+                      <wp:extent cx="679450" cy="0"/>
+                      <wp:effectExtent l="0" t="48895" r="6350" b="52705"/>
+                      <wp:wrapNone/>
+                      <wp:docPr id="36" name="直接箭头连接符 36"/>
+                      <wp:cNvGraphicFramePr/>
+                      <a:graphic xmlns:a="http://schemas.openxmlformats.org/drawingml/2006/main">
+                        <a:graphicData uri="http://schemas.microsoft.com/office/word/2010/wordprocessingShape">
+                          <wps:wsp>
+                            <wps:cNvCnPr/>
+                            <wps:spPr>
+                              <a:xfrm flipH="1">
+                                <a:off x="1706880" y="7149465"/>
+                                <a:ext cx="679450" cy="0"/>
+                              </a:xfrm>
+                              <a:prstGeom prst="straightConnector1">
+                                <a:avLst/>
+                              </a:prstGeom>
+                              <a:ln>
+                                <a:tailEnd type="arrow"/>
+                              </a:ln>
+                            </wps:spPr>
+                            <wps:style>
+                              <a:lnRef idx="1">
+                                <a:schemeClr val="accent1"/>
+                              </a:lnRef>
+                              <a:fillRef idx="0">
+                                <a:schemeClr val="accent1"/>
+                              </a:fillRef>
+                              <a:effectRef idx="0">
+                                <a:schemeClr val="accent1"/>
+                              </a:effectRef>
+                              <a:fontRef idx="minor">
+                                <a:schemeClr val="tx1"/>
+                              </a:fontRef>
+                            </wps:style>
+                            <wps:bodyPr/>
+                          </wps:wsp>
+                        </a:graphicData>
+                      </a:graphic>
+                    </wp:anchor>
+                  </w:drawing>
+                </mc:Choice>
+                <mc:Fallback>
+                  <w:pict>
+                    <v:shape id="_x0000_s1026" o:spid="_x0000_s1026" o:spt="32" type="#_x0000_t32" style="position:absolute;left:0pt;flip:x;margin-left:95.85pt;margin-top:5.95pt;height:0pt;width:53.5pt;z-index:253771776;mso-width-relative:page;mso-height-relative:page;" filled="f" stroked="t" coordsize="21600,21600" o:gfxdata="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">
+                      <v:fill on="f" focussize="0,0"/>
+                      <v:stroke weight="0.5pt" color="#5B9BD5 [3204]" miterlimit="8" joinstyle="miter" endarrow="open"/>
+                      <v:imagedata o:title=""/>
+                      <o:lock v:ext="edit" aspectratio="f"/>
+                    </v:shape>
+                  </w:pict>
+                </mc:Fallback>
+              </mc:AlternateContent>
+            </w:r>
+          </w:p>
+        </w:tc>
+      </w:tr>
+      <w:tr>
+        <w:tblPrEx>
+          <w:tblBorders>
+            <w:top w:val="single" w:color="auto" w:sz="4" w:space="0"/>
+            <w:left w:val="single" w:color="auto" w:sz="4" w:space="0"/>
+            <w:bottom w:val="single" w:color="auto" w:sz="4" w:space="0"/>
+            <w:right w:val="single" w:color="auto" w:sz="4" w:space="0"/>
+            <w:insideH w:val="single" w:color="auto" w:sz="4" w:space="0"/>
+            <w:insideV w:val="single" w:color="auto" w:sz="4" w:space="0"/>
+          </w:tblBorders>
+          <w:tblCellMar>
+            <w:top w:w="0" w:type="dxa"/>
+            <w:left w:w="108" w:type="dxa"/>
+            <w:bottom w:w="0" w:type="dxa"/>
+            <w:right w:w="108" w:type="dxa"/>
+          </w:tblCellMar>
+        </w:tblPrEx>
+        <w:tc>
+          <w:tcPr>
+            <w:tcW w:w="2016" w:type="dxa"/>
+          </w:tcPr>
+          <w:p>
+            <w:pPr>
+              <w:rPr>
+                <w:rFonts w:hint="eastAsia"/>
+                <w:vertAlign w:val="baseline"/>
+                <w:lang w:val="en-US" w:eastAsia="zh-CN"/>
+              </w:rPr>
+            </w:pPr>
+          </w:p>
+        </w:tc>
+      </w:tr>
+    </w:tbl>
+    <w:tbl>
+      <w:tblPr>
+        <w:tblStyle w:val="7"/>
+        <w:tblpPr w:leftFromText="180" w:rightFromText="180" w:vertAnchor="text" w:horzAnchor="page" w:tblpX="3892" w:tblpY="353"/>
+        <w:tblOverlap w:val="never"/>
+        <w:tblW w:w="0" w:type="auto"/>
+        <w:tblInd w:w="0" w:type="dxa"/>
+        <w:tblBorders>
+          <w:top w:val="single" w:color="auto" w:sz="4" w:space="0"/>
+          <w:left w:val="single" w:color="auto" w:sz="4" w:space="0"/>
+          <w:bottom w:val="single" w:color="auto" w:sz="4" w:space="0"/>
+          <w:right w:val="single" w:color="auto" w:sz="4" w:space="0"/>
+          <w:insideH w:val="single" w:color="auto" w:sz="4" w:space="0"/>
+          <w:insideV w:val="single" w:color="auto" w:sz="4" w:space="0"/>
+        </w:tblBorders>
+        <w:tblLayout w:type="autofit"/>
+        <w:tblCellMar>
+          <w:top w:w="0" w:type="dxa"/>
+          <w:left w:w="108" w:type="dxa"/>
+          <w:bottom w:w="0" w:type="dxa"/>
+          <w:right w:w="108" w:type="dxa"/>
+        </w:tblCellMar>
+      </w:tblPr>
+      <w:tblGrid>
+        <w:gridCol w:w="2016"/>
+      </w:tblGrid>
+      <w:tr>
+        <w:tblPrEx>
+          <w:tblBorders>
+            <w:top w:val="single" w:color="auto" w:sz="4" w:space="0"/>
+            <w:left w:val="single" w:color="auto" w:sz="4" w:space="0"/>
+            <w:bottom w:val="single" w:color="auto" w:sz="4" w:space="0"/>
+            <w:right w:val="single" w:color="auto" w:sz="4" w:space="0"/>
+            <w:insideH w:val="single" w:color="auto" w:sz="4" w:space="0"/>
+            <w:insideV w:val="single" w:color="auto" w:sz="4" w:space="0"/>
+          </w:tblBorders>
+          <w:tblCellMar>
+            <w:top w:w="0" w:type="dxa"/>
+            <w:left w:w="108" w:type="dxa"/>
+            <w:bottom w:w="0" w:type="dxa"/>
+            <w:right w:w="108" w:type="dxa"/>
+          </w:tblCellMar>
+        </w:tblPrEx>
+        <w:tc>
+          <w:tcPr>
+            <w:tcW w:w="2016" w:type="dxa"/>
+          </w:tcPr>
+          <w:p>
+            <w:pPr>
+              <w:rPr>
+                <w:rFonts w:hint="default"/>
+                <w:vertAlign w:val="baseline"/>
+                <w:lang w:val="en-US" w:eastAsia="zh-CN"/>
+              </w:rPr>
+            </w:pPr>
+            <w:r>
+              <w:rPr>
+                <w:rFonts w:hint="eastAsia"/>
+                <w:vertAlign w:val="baseline"/>
+                <w:lang w:val="en-US" w:eastAsia="zh-CN"/>
+              </w:rPr>
+              <w:t>PersonInternal</w:t>
+            </w:r>
+          </w:p>
+        </w:tc>
+      </w:tr>
+      <w:tr>
+        <w:tblPrEx>
+          <w:tblBorders>
+            <w:top w:val="single" w:color="auto" w:sz="4" w:space="0"/>
+            <w:left w:val="single" w:color="auto" w:sz="4" w:space="0"/>
+            <w:bottom w:val="single" w:color="auto" w:sz="4" w:space="0"/>
+            <w:right w:val="single" w:color="auto" w:sz="4" w:space="0"/>
+            <w:insideH w:val="single" w:color="auto" w:sz="4" w:space="0"/>
+            <w:insideV w:val="single" w:color="auto" w:sz="4" w:space="0"/>
+          </w:tblBorders>
+          <w:tblCellMar>
+            <w:top w:w="0" w:type="dxa"/>
+            <w:left w:w="108" w:type="dxa"/>
+            <w:bottom w:w="0" w:type="dxa"/>
+            <w:right w:w="108" w:type="dxa"/>
+          </w:tblCellMar>
+        </w:tblPrEx>
+        <w:tc>
+          <w:tcPr>
+            <w:tcW w:w="2016" w:type="dxa"/>
+          </w:tcPr>
+          <w:p>
+            <w:pPr>
+              <w:rPr>
+                <w:rFonts w:hint="eastAsia"/>
+                <w:vertAlign w:val="baseline"/>
+                <w:lang w:val="en-US" w:eastAsia="zh-CN"/>
+              </w:rPr>
+            </w:pPr>
+          </w:p>
+        </w:tc>
+      </w:tr>
+      <w:tr>
+        <w:tblPrEx>
+          <w:tblBorders>
+            <w:top w:val="single" w:color="auto" w:sz="4" w:space="0"/>
+            <w:left w:val="single" w:color="auto" w:sz="4" w:space="0"/>
+            <w:bottom w:val="single" w:color="auto" w:sz="4" w:space="0"/>
+            <w:right w:val="single" w:color="auto" w:sz="4" w:space="0"/>
+            <w:insideH w:val="single" w:color="auto" w:sz="4" w:space="0"/>
+            <w:insideV w:val="single" w:color="auto" w:sz="4" w:space="0"/>
+          </w:tblBorders>
+          <w:tblCellMar>
+            <w:top w:w="0" w:type="dxa"/>
+            <w:left w:w="108" w:type="dxa"/>
+            <w:bottom w:w="0" w:type="dxa"/>
+            <w:right w:w="108" w:type="dxa"/>
+          </w:tblCellMar>
+        </w:tblPrEx>
+        <w:tc>
+          <w:tcPr>
+            <w:tcW w:w="2016" w:type="dxa"/>
+          </w:tcPr>
+          <w:p>
+            <w:pPr>
+              <w:rPr>
+                <w:rFonts w:hint="eastAsia"/>
+                <w:vertAlign w:val="baseline"/>
+                <w:lang w:val="en-US" w:eastAsia="zh-CN"/>
+              </w:rPr>
+            </w:pPr>
+          </w:p>
+        </w:tc>
+      </w:tr>
+    </w:tbl>
+    <w:tbl>
+      <w:tblPr>
+        <w:tblStyle w:val="7"/>
+        <w:tblpPr w:leftFromText="180" w:rightFromText="180" w:vertAnchor="text" w:horzAnchor="page" w:tblpX="7832" w:tblpY="337"/>
+        <w:tblOverlap w:val="never"/>
+        <w:tblW w:w="0" w:type="auto"/>
+        <w:tblInd w:w="0" w:type="dxa"/>
+        <w:tblBorders>
+          <w:top w:val="single" w:color="auto" w:sz="4" w:space="0"/>
+          <w:left w:val="single" w:color="auto" w:sz="4" w:space="0"/>
+          <w:bottom w:val="single" w:color="auto" w:sz="4" w:space="0"/>
+          <w:right w:val="single" w:color="auto" w:sz="4" w:space="0"/>
+          <w:insideH w:val="single" w:color="auto" w:sz="4" w:space="0"/>
+          <w:insideV w:val="single" w:color="auto" w:sz="4" w:space="0"/>
+        </w:tblBorders>
+        <w:tblLayout w:type="autofit"/>
+        <w:tblCellMar>
+          <w:top w:w="0" w:type="dxa"/>
+          <w:left w:w="108" w:type="dxa"/>
+          <w:bottom w:w="0" w:type="dxa"/>
+          <w:right w:w="108" w:type="dxa"/>
+        </w:tblCellMar>
+      </w:tblPr>
+      <w:tblGrid>
+        <w:gridCol w:w="2016"/>
+      </w:tblGrid>
+      <w:tr>
+        <w:tblPrEx>
+          <w:tblBorders>
+            <w:top w:val="single" w:color="auto" w:sz="4" w:space="0"/>
+            <w:left w:val="single" w:color="auto" w:sz="4" w:space="0"/>
+            <w:bottom w:val="single" w:color="auto" w:sz="4" w:space="0"/>
+            <w:right w:val="single" w:color="auto" w:sz="4" w:space="0"/>
+            <w:insideH w:val="single" w:color="auto" w:sz="4" w:space="0"/>
+            <w:insideV w:val="single" w:color="auto" w:sz="4" w:space="0"/>
+          </w:tblBorders>
+        </w:tblPrEx>
+        <w:tc>
+          <w:tcPr>
+            <w:tcW w:w="2016" w:type="dxa"/>
+          </w:tcPr>
+          <w:p>
+            <w:pPr>
+              <w:rPr>
+                <w:rFonts w:hint="default"/>
+                <w:vertAlign w:val="baseline"/>
+                <w:lang w:val="en-US" w:eastAsia="zh-CN"/>
+              </w:rPr>
+            </w:pPr>
+            <w:r>
+              <w:rPr>
+                <w:rFonts w:hint="eastAsia"/>
+                <w:vertAlign w:val="baseline"/>
+                <w:lang w:val="en-US" w:eastAsia="zh-CN"/>
+              </w:rPr>
+              <w:t>Response</w:t>
+            </w:r>
+          </w:p>
+        </w:tc>
+      </w:tr>
+      <w:tr>
+        <w:tblPrEx>
+          <w:tblBorders>
+            <w:top w:val="single" w:color="auto" w:sz="4" w:space="0"/>
+            <w:left w:val="single" w:color="auto" w:sz="4" w:space="0"/>
+            <w:bottom w:val="single" w:color="auto" w:sz="4" w:space="0"/>
+            <w:right w:val="single" w:color="auto" w:sz="4" w:space="0"/>
+            <w:insideH w:val="single" w:color="auto" w:sz="4" w:space="0"/>
+            <w:insideV w:val="single" w:color="auto" w:sz="4" w:space="0"/>
+          </w:tblBorders>
+          <w:tblCellMar>
+            <w:top w:w="0" w:type="dxa"/>
+            <w:left w:w="108" w:type="dxa"/>
+            <w:bottom w:w="0" w:type="dxa"/>
+            <w:right w:w="108" w:type="dxa"/>
+          </w:tblCellMar>
+        </w:tblPrEx>
+        <w:tc>
+          <w:tcPr>
+            <w:tcW w:w="2016" w:type="dxa"/>
+          </w:tcPr>
+          <w:p>
+            <w:pPr>
+              <w:rPr>
+                <w:rFonts w:hint="eastAsia"/>
+                <w:vertAlign w:val="baseline"/>
+                <w:lang w:val="en-US" w:eastAsia="zh-CN"/>
+              </w:rPr>
+            </w:pPr>
+          </w:p>
+        </w:tc>
+      </w:tr>
+      <w:tr>
+        <w:tblPrEx>
+          <w:tblBorders>
+            <w:top w:val="single" w:color="auto" w:sz="4" w:space="0"/>
+            <w:left w:val="single" w:color="auto" w:sz="4" w:space="0"/>
+            <w:bottom w:val="single" w:color="auto" w:sz="4" w:space="0"/>
+            <w:right w:val="single" w:color="auto" w:sz="4" w:space="0"/>
+            <w:insideH w:val="single" w:color="auto" w:sz="4" w:space="0"/>
+            <w:insideV w:val="single" w:color="auto" w:sz="4" w:space="0"/>
+          </w:tblBorders>
+          <w:tblCellMar>
+            <w:top w:w="0" w:type="dxa"/>
+            <w:left w:w="108" w:type="dxa"/>
+            <w:bottom w:w="0" w:type="dxa"/>
+            <w:right w:w="108" w:type="dxa"/>
+          </w:tblCellMar>
+        </w:tblPrEx>
+        <w:tc>
+          <w:tcPr>
+            <w:tcW w:w="2016" w:type="dxa"/>
+          </w:tcPr>
+          <w:p>
+            <w:pPr>
+              <w:rPr>
+                <w:rFonts w:hint="eastAsia"/>
+                <w:vertAlign w:val="baseline"/>
+                <w:lang w:val="en-US" w:eastAsia="zh-CN"/>
+              </w:rPr>
+            </w:pPr>
+          </w:p>
+        </w:tc>
+      </w:tr>
+    </w:tbl>
+    <w:p>
+      <w:pPr>
+        <w:rPr>
+          <w:rFonts w:hint="default"/>
+          <w:lang w:val="en-US" w:eastAsia="zh-CN"/>
+        </w:rPr>
+      </w:pPr>
+      <w:r>
+        <w:rPr>
+          <w:rFonts w:hint="eastAsia"/>
+          <w:lang w:val="en-US" w:eastAsia="zh-CN"/>
+        </w:rPr>
+        <w:br w:type="page"/>
+      </w:r>
       <w:bookmarkStart w:id="0" w:name="_GoBack"/>
       <w:bookmarkEnd w:id="0"/>
-      <w:r>
-        <w:rPr>
-          <w:rFonts w:hint="default"/>
-          <w:lang w:val="en-CA" w:eastAsia="zh-CN"/>
-        </w:rPr>
-        <w:t>Model</w:t>
-      </w:r>
-    </w:p>
-    <w:p>
-      <w:pPr>
-        <w:pStyle w:val="4"/>
-        <w:numPr>
-          <w:ilvl w:val="0"/>
-          <w:numId w:val="2"/>
-        </w:numPr>
-        <w:bidi w:val="0"/>
-        <w:ind w:left="425" w:leftChars="0" w:hanging="425" w:firstLineChars="0"/>
-        <w:rPr>
-          <w:rFonts w:hint="default"/>
-          <w:lang w:val="en-US" w:eastAsia="zh-CN"/>
-        </w:rPr>
-      </w:pPr>
-      <w:r>
-        <w:rPr>
-          <w:rFonts w:hint="eastAsia"/>
-          <w:lang w:val="en-US" w:eastAsia="zh-CN"/>
-        </w:rPr>
-        <w:t>Overview</w:t>
-      </w:r>
-    </w:p>
-    <w:p>
-      <w:pPr>
-        <w:rPr>
-          <w:rFonts w:hint="eastAsia"/>
-          <w:lang w:val="en-US" w:eastAsia="zh-CN"/>
-        </w:rPr>
-      </w:pPr>
-      <w:r>
-        <w:drawing>
-          <wp:inline distT="0" distB="0" distL="114300" distR="114300">
-            <wp:extent cx="5721350" cy="3822700"/>
-            <wp:effectExtent l="0" t="0" r="6350" b="0"/>
-            <wp:docPr id="2" name="图片 2"/>
-            <wp:cNvGraphicFramePr>
-              <a:graphicFrameLocks xmlns:a="http://schemas.openxmlformats.org/drawingml/2006/main" noChangeAspect="1"/>
-            </wp:cNvGraphicFramePr>
-            <a:graphic xmlns:a="http://schemas.openxmlformats.org/drawingml/2006/main">
-              <a:graphicData uri="http://schemas.openxmlformats.org/drawingml/2006/picture">
-                <pic:pic xmlns:pic="http://schemas.openxmlformats.org/drawingml/2006/picture">
-                  <pic:nvPicPr>
-                    <pic:cNvPr id="2" name="图片 2"/>
-                    <pic:cNvPicPr>
-                      <a:picLocks noChangeAspect="1"/>
-                    </pic:cNvPicPr>
-                  </pic:nvPicPr>
-                  <pic:blipFill>
-                    <a:blip r:embed="rId4"/>
-                    <a:stretch>
-                      <a:fillRect/>
-                    </a:stretch>
-                  </pic:blipFill>
-                  <pic:spPr>
-                    <a:xfrm>
-                      <a:off x="0" y="0"/>
-                      <a:ext cx="5721350" cy="3822700"/>
-                    </a:xfrm>
-                    <a:prstGeom prst="rect">
-                      <a:avLst/>
-                    </a:prstGeom>
-                    <a:noFill/>
-                    <a:ln>
-                      <a:noFill/>
-                    </a:ln>
-                  </pic:spPr>
-                </pic:pic>
-              </a:graphicData>
-            </a:graphic>
-          </wp:inline>
-        </w:drawing>
-      </w:r>
-    </w:p>
-    <w:p>
-      <w:pPr>
-        <w:rPr>
-          <w:rFonts w:hint="eastAsia"/>
-          <w:lang w:val="en-US" w:eastAsia="zh-CN"/>
-        </w:rPr>
-      </w:pPr>
-    </w:p>
-    <w:p>
-      <w:pPr>
-        <w:rPr>
-          <w:rFonts w:hint="eastAsia"/>
-          <w:lang w:val="en-US" w:eastAsia="zh-CN"/>
-        </w:rPr>
-      </w:pPr>
-      <w:r>
-        <w:rPr>
-          <w:rFonts w:hint="eastAsia"/>
-          <w:lang w:val="en-US" w:eastAsia="zh-CN"/>
-        </w:rPr>
-        <w:br w:type="page"/>
-      </w:r>
     </w:p>
     <w:p>
       <w:pPr>
@@ -754,12 +2154,6 @@
             <w:insideH w:val="dashed" w:color="auto" w:sz="4" w:space="0"/>
             <w:insideV w:val="dashed" w:color="auto" w:sz="4" w:space="0"/>
           </w:tblBorders>
-          <w:tblCellMar>
-            <w:top w:w="0" w:type="dxa"/>
-            <w:left w:w="108" w:type="dxa"/>
-            <w:bottom w:w="0" w:type="dxa"/>
-            <w:right w:w="108" w:type="dxa"/>
-          </w:tblCellMar>
         </w:tblPrEx>
         <w:tc>
           <w:tcPr>
@@ -1865,6 +3259,12 @@
             <w:insideH w:val="single" w:color="auto" w:sz="4" w:space="0"/>
             <w:insideV w:val="single" w:color="auto" w:sz="4" w:space="0"/>
           </w:tblBorders>
+          <w:tblCellMar>
+            <w:top w:w="0" w:type="dxa"/>
+            <w:left w:w="108" w:type="dxa"/>
+            <w:bottom w:w="0" w:type="dxa"/>
+            <w:right w:w="108" w:type="dxa"/>
+          </w:tblCellMar>
         </w:tblPrEx>
         <w:tc>
           <w:tcPr>
@@ -2228,12 +3628,6 @@
             <w:insideH w:val="single" w:color="auto" w:sz="4" w:space="0"/>
             <w:insideV w:val="single" w:color="auto" w:sz="4" w:space="0"/>
           </w:tblBorders>
-          <w:tblCellMar>
-            <w:top w:w="0" w:type="dxa"/>
-            <w:left w:w="108" w:type="dxa"/>
-            <w:bottom w:w="0" w:type="dxa"/>
-            <w:right w:w="108" w:type="dxa"/>
-          </w:tblCellMar>
         </w:tblPrEx>
         <w:tc>
           <w:tcPr>
@@ -2319,12 +3713,6 @@
             <w:insideH w:val="single" w:color="auto" w:sz="4" w:space="0"/>
             <w:insideV w:val="single" w:color="auto" w:sz="4" w:space="0"/>
           </w:tblBorders>
-          <w:tblCellMar>
-            <w:top w:w="0" w:type="dxa"/>
-            <w:left w:w="108" w:type="dxa"/>
-            <w:bottom w:w="0" w:type="dxa"/>
-            <w:right w:w="108" w:type="dxa"/>
-          </w:tblCellMar>
         </w:tblPrEx>
         <w:tc>
           <w:tcPr>
@@ -2642,6 +4030,12 @@
             <w:insideH w:val="single" w:color="auto" w:sz="4" w:space="0"/>
             <w:insideV w:val="single" w:color="auto" w:sz="4" w:space="0"/>
           </w:tblBorders>
+          <w:tblCellMar>
+            <w:top w:w="0" w:type="dxa"/>
+            <w:left w:w="108" w:type="dxa"/>
+            <w:bottom w:w="0" w:type="dxa"/>
+            <w:right w:w="108" w:type="dxa"/>
+          </w:tblCellMar>
         </w:tblPrEx>
         <w:tc>
           <w:tcPr>
@@ -2985,6 +4379,12 @@
             <w:insideH w:val="single" w:color="auto" w:sz="4" w:space="0"/>
             <w:insideV w:val="single" w:color="auto" w:sz="4" w:space="0"/>
           </w:tblBorders>
+          <w:tblCellMar>
+            <w:top w:w="0" w:type="dxa"/>
+            <w:left w:w="108" w:type="dxa"/>
+            <w:bottom w:w="0" w:type="dxa"/>
+            <w:right w:w="108" w:type="dxa"/>
+          </w:tblCellMar>
         </w:tblPrEx>
         <w:tc>
           <w:tcPr>
@@ -3423,6 +4823,12 @@
             <w:insideH w:val="single" w:color="auto" w:sz="4" w:space="0"/>
             <w:insideV w:val="single" w:color="auto" w:sz="4" w:space="0"/>
           </w:tblBorders>
+          <w:tblCellMar>
+            <w:top w:w="0" w:type="dxa"/>
+            <w:left w:w="108" w:type="dxa"/>
+            <w:bottom w:w="0" w:type="dxa"/>
+            <w:right w:w="108" w:type="dxa"/>
+          </w:tblCellMar>
         </w:tblPrEx>
         <w:tc>
           <w:tcPr>
@@ -3449,6 +4855,12 @@
             <w:insideH w:val="single" w:color="auto" w:sz="4" w:space="0"/>
             <w:insideV w:val="single" w:color="auto" w:sz="4" w:space="0"/>
           </w:tblBorders>
+          <w:tblCellMar>
+            <w:top w:w="0" w:type="dxa"/>
+            <w:left w:w="108" w:type="dxa"/>
+            <w:bottom w:w="0" w:type="dxa"/>
+            <w:right w:w="108" w:type="dxa"/>
+          </w:tblCellMar>
         </w:tblPrEx>
         <w:tc>
           <w:tcPr>
@@ -3502,6 +4914,12 @@
             <w:insideH w:val="single" w:color="auto" w:sz="4" w:space="0"/>
             <w:insideV w:val="single" w:color="auto" w:sz="4" w:space="0"/>
           </w:tblBorders>
+          <w:tblCellMar>
+            <w:top w:w="0" w:type="dxa"/>
+            <w:left w:w="108" w:type="dxa"/>
+            <w:bottom w:w="0" w:type="dxa"/>
+            <w:right w:w="108" w:type="dxa"/>
+          </w:tblCellMar>
         </w:tblPrEx>
         <w:tc>
           <w:tcPr>
@@ -3568,6 +4986,12 @@
             <w:insideH w:val="single" w:color="auto" w:sz="4" w:space="0"/>
             <w:insideV w:val="single" w:color="auto" w:sz="4" w:space="0"/>
           </w:tblBorders>
+          <w:tblCellMar>
+            <w:top w:w="0" w:type="dxa"/>
+            <w:left w:w="108" w:type="dxa"/>
+            <w:bottom w:w="0" w:type="dxa"/>
+            <w:right w:w="108" w:type="dxa"/>
+          </w:tblCellMar>
         </w:tblPrEx>
         <w:tc>
           <w:tcPr>
@@ -3868,6 +5292,12 @@
             <w:insideH w:val="single" w:color="auto" w:sz="4" w:space="0"/>
             <w:insideV w:val="single" w:color="auto" w:sz="4" w:space="0"/>
           </w:tblBorders>
+          <w:tblCellMar>
+            <w:top w:w="0" w:type="dxa"/>
+            <w:left w:w="108" w:type="dxa"/>
+            <w:bottom w:w="0" w:type="dxa"/>
+            <w:right w:w="108" w:type="dxa"/>
+          </w:tblCellMar>
         </w:tblPrEx>
         <w:tc>
           <w:tcPr>
@@ -3902,6 +5332,12 @@
             <w:insideH w:val="single" w:color="auto" w:sz="4" w:space="0"/>
             <w:insideV w:val="single" w:color="auto" w:sz="4" w:space="0"/>
           </w:tblBorders>
+          <w:tblCellMar>
+            <w:top w:w="0" w:type="dxa"/>
+            <w:left w:w="108" w:type="dxa"/>
+            <w:bottom w:w="0" w:type="dxa"/>
+            <w:right w:w="108" w:type="dxa"/>
+          </w:tblCellMar>
         </w:tblPrEx>
         <w:tc>
           <w:tcPr>
@@ -4059,12 +5495,6 @@
             <w:insideH w:val="single" w:color="auto" w:sz="4" w:space="0"/>
             <w:insideV w:val="single" w:color="auto" w:sz="4" w:space="0"/>
           </w:tblBorders>
-          <w:tblCellMar>
-            <w:top w:w="0" w:type="dxa"/>
-            <w:left w:w="108" w:type="dxa"/>
-            <w:bottom w:w="0" w:type="dxa"/>
-            <w:right w:w="108" w:type="dxa"/>
-          </w:tblCellMar>
         </w:tblPrEx>
         <w:tc>
           <w:tcPr>
@@ -4752,12 +6182,6 @@
             <w:insideH w:val="dashed" w:color="auto" w:sz="4" w:space="0"/>
             <w:insideV w:val="dashed" w:color="auto" w:sz="4" w:space="0"/>
           </w:tblBorders>
-          <w:tblCellMar>
-            <w:top w:w="0" w:type="dxa"/>
-            <w:left w:w="108" w:type="dxa"/>
-            <w:bottom w:w="0" w:type="dxa"/>
-            <w:right w:w="108" w:type="dxa"/>
-          </w:tblCellMar>
         </w:tblPrEx>
         <w:tc>
           <w:tcPr>
@@ -4976,12 +6400,6 @@
             <w:insideH w:val="single" w:color="auto" w:sz="4" w:space="0"/>
             <w:insideV w:val="single" w:color="auto" w:sz="4" w:space="0"/>
           </w:tblBorders>
-          <w:tblCellMar>
-            <w:top w:w="0" w:type="dxa"/>
-            <w:left w:w="108" w:type="dxa"/>
-            <w:bottom w:w="0" w:type="dxa"/>
-            <w:right w:w="108" w:type="dxa"/>
-          </w:tblCellMar>
         </w:tblPrEx>
         <w:tc>
           <w:tcPr>
@@ -5893,6 +7311,12 @@
             <w:insideH w:val="single" w:color="auto" w:sz="4" w:space="0"/>
             <w:insideV w:val="single" w:color="auto" w:sz="4" w:space="0"/>
           </w:tblBorders>
+          <w:tblCellMar>
+            <w:top w:w="0" w:type="dxa"/>
+            <w:left w:w="108" w:type="dxa"/>
+            <w:bottom w:w="0" w:type="dxa"/>
+            <w:right w:w="108" w:type="dxa"/>
+          </w:tblCellMar>
         </w:tblPrEx>
         <w:tc>
           <w:tcPr>
@@ -6168,6 +7592,12 @@
             <w:insideH w:val="single" w:color="auto" w:sz="4" w:space="0"/>
             <w:insideV w:val="single" w:color="auto" w:sz="4" w:space="0"/>
           </w:tblBorders>
+          <w:tblCellMar>
+            <w:top w:w="0" w:type="dxa"/>
+            <w:left w:w="108" w:type="dxa"/>
+            <w:bottom w:w="0" w:type="dxa"/>
+            <w:right w:w="108" w:type="dxa"/>
+          </w:tblCellMar>
         </w:tblPrEx>
         <w:tc>
           <w:tcPr>
@@ -7000,6 +8430,12 @@
             <w:insideH w:val="single" w:color="auto" w:sz="4" w:space="0"/>
             <w:insideV w:val="single" w:color="auto" w:sz="4" w:space="0"/>
           </w:tblBorders>
+          <w:tblCellMar>
+            <w:top w:w="0" w:type="dxa"/>
+            <w:left w:w="108" w:type="dxa"/>
+            <w:bottom w:w="0" w:type="dxa"/>
+            <w:right w:w="108" w:type="dxa"/>
+          </w:tblCellMar>
         </w:tblPrEx>
         <w:tc>
           <w:tcPr>
@@ -8132,6 +9568,12 @@
             <w:insideH w:val="single" w:color="auto" w:sz="4" w:space="0"/>
             <w:insideV w:val="single" w:color="auto" w:sz="4" w:space="0"/>
           </w:tblBorders>
+          <w:tblCellMar>
+            <w:top w:w="0" w:type="dxa"/>
+            <w:left w:w="108" w:type="dxa"/>
+            <w:bottom w:w="0" w:type="dxa"/>
+            <w:right w:w="108" w:type="dxa"/>
+          </w:tblCellMar>
         </w:tblPrEx>
         <w:tc>
           <w:tcPr>
@@ -9067,12 +10509,6 @@
             <w:insideH w:val="dashed" w:color="auto" w:sz="4" w:space="0"/>
             <w:insideV w:val="dashed" w:color="auto" w:sz="4" w:space="0"/>
           </w:tblBorders>
-          <w:tblCellMar>
-            <w:top w:w="0" w:type="dxa"/>
-            <w:left w:w="108" w:type="dxa"/>
-            <w:bottom w:w="0" w:type="dxa"/>
-            <w:right w:w="108" w:type="dxa"/>
-          </w:tblCellMar>
         </w:tblPrEx>
         <w:tc>
           <w:tcPr>
@@ -9623,12 +11059,6 @@
             <w:insideH w:val="single" w:color="auto" w:sz="4" w:space="0"/>
             <w:insideV w:val="single" w:color="auto" w:sz="4" w:space="0"/>
           </w:tblBorders>
-          <w:tblCellMar>
-            <w:top w:w="0" w:type="dxa"/>
-            <w:left w:w="108" w:type="dxa"/>
-            <w:bottom w:w="0" w:type="dxa"/>
-            <w:right w:w="108" w:type="dxa"/>
-          </w:tblCellMar>
         </w:tblPrEx>
         <w:tc>
           <w:tcPr>
@@ -9695,12 +11125,6 @@
             <w:insideH w:val="single" w:color="auto" w:sz="4" w:space="0"/>
             <w:insideV w:val="single" w:color="auto" w:sz="4" w:space="0"/>
           </w:tblBorders>
-          <w:tblCellMar>
-            <w:top w:w="0" w:type="dxa"/>
-            <w:left w:w="108" w:type="dxa"/>
-            <w:bottom w:w="0" w:type="dxa"/>
-            <w:right w:w="108" w:type="dxa"/>
-          </w:tblCellMar>
         </w:tblPrEx>
         <w:tc>
           <w:tcPr>
@@ -10387,12 +11811,6 @@
             <w:insideH w:val="single" w:color="auto" w:sz="4" w:space="0"/>
             <w:insideV w:val="single" w:color="auto" w:sz="4" w:space="0"/>
           </w:tblBorders>
-          <w:tblCellMar>
-            <w:top w:w="0" w:type="dxa"/>
-            <w:left w:w="108" w:type="dxa"/>
-            <w:bottom w:w="0" w:type="dxa"/>
-            <w:right w:w="108" w:type="dxa"/>
-          </w:tblCellMar>
         </w:tblPrEx>
         <w:tc>
           <w:tcPr>
@@ -12571,12 +13989,6 @@
             <w:insideH w:val="single" w:color="auto" w:sz="4" w:space="0"/>
             <w:insideV w:val="single" w:color="auto" w:sz="4" w:space="0"/>
           </w:tblBorders>
-          <w:tblCellMar>
-            <w:top w:w="0" w:type="dxa"/>
-            <w:left w:w="108" w:type="dxa"/>
-            <w:bottom w:w="0" w:type="dxa"/>
-            <w:right w:w="108" w:type="dxa"/>
-          </w:tblCellMar>
         </w:tblPrEx>
         <w:tc>
           <w:tcPr>
@@ -12702,6 +14114,12 @@
             <w:insideH w:val="single" w:color="auto" w:sz="4" w:space="0"/>
             <w:insideV w:val="single" w:color="auto" w:sz="4" w:space="0"/>
           </w:tblBorders>
+          <w:tblCellMar>
+            <w:top w:w="0" w:type="dxa"/>
+            <w:left w:w="108" w:type="dxa"/>
+            <w:bottom w:w="0" w:type="dxa"/>
+            <w:right w:w="108" w:type="dxa"/>
+          </w:tblCellMar>
         </w:tblPrEx>
         <w:tc>
           <w:tcPr>
@@ -12768,12 +14186,6 @@
             <w:insideH w:val="single" w:color="auto" w:sz="4" w:space="0"/>
             <w:insideV w:val="single" w:color="auto" w:sz="4" w:space="0"/>
           </w:tblBorders>
-          <w:tblCellMar>
-            <w:top w:w="0" w:type="dxa"/>
-            <w:left w:w="108" w:type="dxa"/>
-            <w:bottom w:w="0" w:type="dxa"/>
-            <w:right w:w="108" w:type="dxa"/>
-          </w:tblCellMar>
         </w:tblPrEx>
         <w:tc>
           <w:tcPr>
@@ -12827,6 +14239,12 @@
             <w:insideH w:val="single" w:color="auto" w:sz="4" w:space="0"/>
             <w:insideV w:val="single" w:color="auto" w:sz="4" w:space="0"/>
           </w:tblBorders>
+          <w:tblCellMar>
+            <w:top w:w="0" w:type="dxa"/>
+            <w:left w:w="108" w:type="dxa"/>
+            <w:bottom w:w="0" w:type="dxa"/>
+            <w:right w:w="108" w:type="dxa"/>
+          </w:tblCellMar>
         </w:tblPrEx>
         <w:tc>
           <w:tcPr>
@@ -12893,6 +14311,12 @@
             <w:insideH w:val="single" w:color="auto" w:sz="4" w:space="0"/>
             <w:insideV w:val="single" w:color="auto" w:sz="4" w:space="0"/>
           </w:tblBorders>
+          <w:tblCellMar>
+            <w:top w:w="0" w:type="dxa"/>
+            <w:left w:w="108" w:type="dxa"/>
+            <w:bottom w:w="0" w:type="dxa"/>
+            <w:right w:w="108" w:type="dxa"/>
+          </w:tblCellMar>
         </w:tblPrEx>
         <w:tc>
           <w:tcPr>
@@ -13319,12 +14743,6 @@
             <w:insideH w:val="single" w:color="auto" w:sz="4" w:space="0"/>
             <w:insideV w:val="single" w:color="auto" w:sz="4" w:space="0"/>
           </w:tblBorders>
-          <w:tblCellMar>
-            <w:top w:w="0" w:type="dxa"/>
-            <w:left w:w="108" w:type="dxa"/>
-            <w:bottom w:w="0" w:type="dxa"/>
-            <w:right w:w="108" w:type="dxa"/>
-          </w:tblCellMar>
         </w:tblPrEx>
         <w:tc>
           <w:tcPr>
@@ -13684,6 +15102,12 @@
             <w:insideH w:val="single" w:color="auto" w:sz="4" w:space="0"/>
             <w:insideV w:val="single" w:color="auto" w:sz="4" w:space="0"/>
           </w:tblBorders>
+          <w:tblCellMar>
+            <w:top w:w="0" w:type="dxa"/>
+            <w:left w:w="108" w:type="dxa"/>
+            <w:bottom w:w="0" w:type="dxa"/>
+            <w:right w:w="108" w:type="dxa"/>
+          </w:tblCellMar>
         </w:tblPrEx>
         <w:tc>
           <w:tcPr>
@@ -14126,12 +15550,6 @@
             <w:insideH w:val="single" w:color="auto" w:sz="4" w:space="0"/>
             <w:insideV w:val="single" w:color="auto" w:sz="4" w:space="0"/>
           </w:tblBorders>
-          <w:tblCellMar>
-            <w:top w:w="0" w:type="dxa"/>
-            <w:left w:w="108" w:type="dxa"/>
-            <w:bottom w:w="0" w:type="dxa"/>
-            <w:right w:w="108" w:type="dxa"/>
-          </w:tblCellMar>
         </w:tblPrEx>
         <w:tc>
           <w:tcPr>
@@ -14831,6 +16249,12 @@
             <w:insideH w:val="single" w:color="auto" w:sz="4" w:space="0"/>
             <w:insideV w:val="single" w:color="auto" w:sz="4" w:space="0"/>
           </w:tblBorders>
+          <w:tblCellMar>
+            <w:top w:w="0" w:type="dxa"/>
+            <w:left w:w="108" w:type="dxa"/>
+            <w:bottom w:w="0" w:type="dxa"/>
+            <w:right w:w="108" w:type="dxa"/>
+          </w:tblCellMar>
         </w:tblPrEx>
         <w:tc>
           <w:tcPr>
@@ -15225,12 +16649,6 @@
             <w:insideH w:val="single" w:color="auto" w:sz="4" w:space="0"/>
             <w:insideV w:val="single" w:color="auto" w:sz="4" w:space="0"/>
           </w:tblBorders>
-          <w:tblCellMar>
-            <w:top w:w="0" w:type="dxa"/>
-            <w:left w:w="108" w:type="dxa"/>
-            <w:bottom w:w="0" w:type="dxa"/>
-            <w:right w:w="108" w:type="dxa"/>
-          </w:tblCellMar>
         </w:tblPrEx>
         <w:tc>
           <w:tcPr>
@@ -15356,6 +16774,12 @@
             <w:insideH w:val="single" w:color="auto" w:sz="4" w:space="0"/>
             <w:insideV w:val="single" w:color="auto" w:sz="4" w:space="0"/>
           </w:tblBorders>
+          <w:tblCellMar>
+            <w:top w:w="0" w:type="dxa"/>
+            <w:left w:w="108" w:type="dxa"/>
+            <w:bottom w:w="0" w:type="dxa"/>
+            <w:right w:w="108" w:type="dxa"/>
+          </w:tblCellMar>
         </w:tblPrEx>
         <w:tc>
           <w:tcPr>
@@ -15515,12 +16939,6 @@
             <w:insideH w:val="single" w:color="auto" w:sz="4" w:space="0"/>
             <w:insideV w:val="single" w:color="auto" w:sz="4" w:space="0"/>
           </w:tblBorders>
-          <w:tblCellMar>
-            <w:top w:w="0" w:type="dxa"/>
-            <w:left w:w="108" w:type="dxa"/>
-            <w:bottom w:w="0" w:type="dxa"/>
-            <w:right w:w="108" w:type="dxa"/>
-          </w:tblCellMar>
         </w:tblPrEx>
         <w:tc>
           <w:tcPr>
@@ -15784,6 +17202,12 @@
             <w:insideH w:val="single" w:color="auto" w:sz="4" w:space="0"/>
             <w:insideV w:val="single" w:color="auto" w:sz="4" w:space="0"/>
           </w:tblBorders>
+          <w:tblCellMar>
+            <w:top w:w="0" w:type="dxa"/>
+            <w:left w:w="108" w:type="dxa"/>
+            <w:bottom w:w="0" w:type="dxa"/>
+            <w:right w:w="108" w:type="dxa"/>
+          </w:tblCellMar>
         </w:tblPrEx>
         <w:tc>
           <w:tcPr>
@@ -15973,14 +17397,6 @@
       </w:tr>
       <w:tr>
         <w:tblPrEx>
-          <w:tblBorders>
-            <w:top w:val="single" w:color="auto" w:sz="4" w:space="0"/>
-            <w:left w:val="single" w:color="auto" w:sz="4" w:space="0"/>
-            <w:bottom w:val="single" w:color="auto" w:sz="4" w:space="0"/>
-            <w:right w:val="single" w:color="auto" w:sz="4" w:space="0"/>
-            <w:insideH w:val="single" w:color="auto" w:sz="4" w:space="0"/>
-            <w:insideV w:val="single" w:color="auto" w:sz="4" w:space="0"/>
-          </w:tblBorders>
           <w:tblCellMar>
             <w:top w:w="0" w:type="dxa"/>
             <w:left w:w="108" w:type="dxa"/>
@@ -17090,6 +18506,7 @@
     <w:p>
       <w:pPr>
         <w:numPr>
+          <w:ilvl w:val="0"/>
           <w:numId w:val="0"/>
         </w:numPr>
         <w:bidi w:val="0"/>
@@ -17461,6 +18878,12 @@
             <w:insideH w:val="single" w:color="auto" w:sz="4" w:space="0"/>
             <w:insideV w:val="single" w:color="auto" w:sz="4" w:space="0"/>
           </w:tblBorders>
+          <w:tblCellMar>
+            <w:top w:w="0" w:type="dxa"/>
+            <w:left w:w="108" w:type="dxa"/>
+            <w:bottom w:w="0" w:type="dxa"/>
+            <w:right w:w="108" w:type="dxa"/>
+          </w:tblCellMar>
         </w:tblPrEx>
         <w:tc>
           <w:tcPr>
@@ -17527,6 +18950,12 @@
             <w:insideH w:val="single" w:color="auto" w:sz="4" w:space="0"/>
             <w:insideV w:val="single" w:color="auto" w:sz="4" w:space="0"/>
           </w:tblBorders>
+          <w:tblCellMar>
+            <w:top w:w="0" w:type="dxa"/>
+            <w:left w:w="108" w:type="dxa"/>
+            <w:bottom w:w="0" w:type="dxa"/>
+            <w:right w:w="108" w:type="dxa"/>
+          </w:tblCellMar>
         </w:tblPrEx>
         <w:tc>
           <w:tcPr>
@@ -17692,12 +19121,6 @@
             <w:insideH w:val="single" w:color="auto" w:sz="4" w:space="0"/>
             <w:insideV w:val="single" w:color="auto" w:sz="4" w:space="0"/>
           </w:tblBorders>
-          <w:tblCellMar>
-            <w:top w:w="0" w:type="dxa"/>
-            <w:left w:w="108" w:type="dxa"/>
-            <w:bottom w:w="0" w:type="dxa"/>
-            <w:right w:w="108" w:type="dxa"/>
-          </w:tblCellMar>
         </w:tblPrEx>
         <w:tc>
           <w:tcPr>

</xml_diff>